<commit_message>
Various files modified along with project guide file.
</commit_message>
<xml_diff>
--- a/ServletJSPHibernateXMLFullAp/ServletJSPHibernateXMLFullApProjectGuide.docx
+++ b/ServletJSPHibernateXMLFullAp/ServletJSPHibernateXMLFullApProjectGuide.docx
@@ -117,6 +117,7 @@
         </w:rPr>
         <w:t>unlike project '</w:t>
       </w:r>
+      <w:proofErr w:type="spellStart"/>
       <w:r>
         <w:rPr>
           <w:rFonts w:ascii="Open Sans" w:hAnsi="Open Sans" w:cs="Open Sans"/>
@@ -127,6 +128,7 @@
         </w:rPr>
         <w:t>ServletJSPJDBCFullApp</w:t>
       </w:r>
+      <w:proofErr w:type="spellEnd"/>
       <w:r>
         <w:rPr>
           <w:rFonts w:ascii="Open Sans" w:hAnsi="Open Sans" w:cs="Open Sans"/>
@@ -146,7 +148,31 @@
           <w:sz w:val="24"/>
           <w:szCs w:val="24"/>
         </w:rPr>
-        <w:t>(Please note that we have used web.xml file in 'ServletJSPJDBCFullApp' application only for initializing context parameters as that is not at all possible with annotations.)</w:t>
+        <w:t>(Please note that we have used web.xml file in '</w:t>
+      </w:r>
+      <w:proofErr w:type="spellStart"/>
+      <w:r>
+        <w:rPr>
+          <w:rFonts w:ascii="Open Sans" w:hAnsi="Open Sans" w:cs="Open Sans"/>
+          <w:b/>
+          <w:color w:val="BA3925"/>
+          <w:spacing w:val="-2"/>
+          <w:sz w:val="24"/>
+          <w:szCs w:val="24"/>
+        </w:rPr>
+        <w:t>ServletJSPJDBCFullApp</w:t>
+      </w:r>
+      <w:proofErr w:type="spellEnd"/>
+      <w:r>
+        <w:rPr>
+          <w:rFonts w:ascii="Open Sans" w:hAnsi="Open Sans" w:cs="Open Sans"/>
+          <w:b/>
+          <w:color w:val="BA3925"/>
+          <w:spacing w:val="-2"/>
+          <w:sz w:val="24"/>
+          <w:szCs w:val="24"/>
+        </w:rPr>
+        <w:t>' application only for initializing context parameters as that is not at all possible with annotations.)</w:t>
       </w:r>
     </w:p>
     <w:p>
@@ -169,6 +195,7 @@
         </w:rPr>
         <w:t>This is replica of project '</w:t>
       </w:r>
+      <w:proofErr w:type="spellStart"/>
       <w:r>
         <w:rPr>
           <w:rFonts w:ascii="Open Sans" w:hAnsi="Open Sans" w:cs="Open Sans"/>
@@ -179,6 +206,7 @@
         </w:rPr>
         <w:t>ServletJSPJDBCFullApp</w:t>
       </w:r>
+      <w:proofErr w:type="spellEnd"/>
       <w:r>
         <w:rPr>
           <w:rFonts w:ascii="Open Sans" w:hAnsi="Open Sans" w:cs="Open Sans"/>
@@ -290,8 +318,9 @@
           <w:szCs w:val="24"/>
           <w:u w:val="single"/>
         </w:rPr>
-        <w:t xml:space="preserve">that of project 'ServletJSPJDBCFullApp'. </w:t>
-      </w:r>
+        <w:t>that of project '</w:t>
+      </w:r>
+      <w:proofErr w:type="spellStart"/>
       <w:r>
         <w:rPr>
           <w:rFonts w:ascii="Open Sans" w:hAnsi="Open Sans" w:cs="Open Sans"/>
@@ -302,6 +331,31 @@
           <w:szCs w:val="24"/>
           <w:u w:val="single"/>
         </w:rPr>
+        <w:t>ServletJSPJDBCFullApp</w:t>
+      </w:r>
+      <w:proofErr w:type="spellEnd"/>
+      <w:r>
+        <w:rPr>
+          <w:rFonts w:ascii="Open Sans" w:hAnsi="Open Sans" w:cs="Open Sans"/>
+          <w:b/>
+          <w:color w:val="BA3925"/>
+          <w:spacing w:val="-2"/>
+          <w:sz w:val="24"/>
+          <w:szCs w:val="24"/>
+          <w:u w:val="single"/>
+        </w:rPr>
+        <w:t xml:space="preserve">'. </w:t>
+      </w:r>
+      <w:r>
+        <w:rPr>
+          <w:rFonts w:ascii="Open Sans" w:hAnsi="Open Sans" w:cs="Open Sans"/>
+          <w:b/>
+          <w:color w:val="BA3925"/>
+          <w:spacing w:val="-2"/>
+          <w:sz w:val="24"/>
+          <w:szCs w:val="24"/>
+          <w:u w:val="single"/>
+        </w:rPr>
         <w:t xml:space="preserve">For common part you have to refer project guide file of the project </w:t>
       </w:r>
       <w:r>
@@ -314,8 +368,9 @@
           <w:szCs w:val="24"/>
           <w:u w:val="single"/>
         </w:rPr>
-        <w:t>'ServletJSPJDBCFullApp'</w:t>
-      </w:r>
+        <w:t>'</w:t>
+      </w:r>
+      <w:proofErr w:type="spellStart"/>
       <w:r>
         <w:rPr>
           <w:rFonts w:ascii="Open Sans" w:hAnsi="Open Sans" w:cs="Open Sans"/>
@@ -326,6 +381,31 @@
           <w:szCs w:val="24"/>
           <w:u w:val="single"/>
         </w:rPr>
+        <w:t>ServletJSPJDBCFullApp</w:t>
+      </w:r>
+      <w:proofErr w:type="spellEnd"/>
+      <w:r>
+        <w:rPr>
+          <w:rFonts w:ascii="Open Sans" w:hAnsi="Open Sans" w:cs="Open Sans"/>
+          <w:b/>
+          <w:color w:val="BA3925"/>
+          <w:spacing w:val="-2"/>
+          <w:sz w:val="24"/>
+          <w:szCs w:val="24"/>
+          <w:u w:val="single"/>
+        </w:rPr>
+        <w:t>'</w:t>
+      </w:r>
+      <w:r>
+        <w:rPr>
+          <w:rFonts w:ascii="Open Sans" w:hAnsi="Open Sans" w:cs="Open Sans"/>
+          <w:b/>
+          <w:color w:val="BA3925"/>
+          <w:spacing w:val="-2"/>
+          <w:sz w:val="24"/>
+          <w:szCs w:val="24"/>
+          <w:u w:val="single"/>
+        </w:rPr>
         <w:t>.</w:t>
       </w:r>
     </w:p>
@@ -370,6 +450,7 @@
         </w:rPr>
         <w:t>In first section we have explained structural difference between this project and that of '</w:t>
       </w:r>
+      <w:proofErr w:type="spellStart"/>
       <w:r>
         <w:rPr>
           <w:rFonts w:ascii="Open Sans" w:hAnsi="Open Sans" w:cs="Open Sans"/>
@@ -380,6 +461,7 @@
         </w:rPr>
         <w:t>ServletJSPJDBCFullApp</w:t>
       </w:r>
+      <w:proofErr w:type="spellEnd"/>
       <w:r>
         <w:rPr>
           <w:rFonts w:ascii="Open Sans" w:hAnsi="Open Sans" w:cs="Open Sans"/>
@@ -422,7 +504,55 @@
           <w:szCs w:val="24"/>
           <w:u w:val="single"/>
         </w:rPr>
-        <w:t xml:space="preserve"> section we have just listed the points covered in this project which are common with 'ServletJSPJDBCFullApp' project so please refer respective part of file 'ServletJSPJDBCFullAppProjectGuide.docx' in project 'ServletJSPJDBCFullApp'.</w:t>
+        <w:t xml:space="preserve"> section we have just listed the points covered in this project which are common with '</w:t>
+      </w:r>
+      <w:proofErr w:type="spellStart"/>
+      <w:r>
+        <w:rPr>
+          <w:rFonts w:ascii="Open Sans" w:hAnsi="Open Sans" w:cs="Open Sans"/>
+          <w:color w:val="BA3925"/>
+          <w:spacing w:val="-2"/>
+          <w:sz w:val="24"/>
+          <w:szCs w:val="24"/>
+          <w:u w:val="single"/>
+        </w:rPr>
+        <w:t>ServletJSPJDBCFullApp</w:t>
+      </w:r>
+      <w:proofErr w:type="spellEnd"/>
+      <w:r>
+        <w:rPr>
+          <w:rFonts w:ascii="Open Sans" w:hAnsi="Open Sans" w:cs="Open Sans"/>
+          <w:color w:val="BA3925"/>
+          <w:spacing w:val="-2"/>
+          <w:sz w:val="24"/>
+          <w:szCs w:val="24"/>
+          <w:u w:val="single"/>
+        </w:rPr>
+        <w:t>' project so please refer respective part of file 'ServletJSPJDBCFullAppProjectGuide.docx' in project '</w:t>
+      </w:r>
+      <w:proofErr w:type="spellStart"/>
+      <w:r>
+        <w:rPr>
+          <w:rFonts w:ascii="Open Sans" w:hAnsi="Open Sans" w:cs="Open Sans"/>
+          <w:color w:val="BA3925"/>
+          <w:spacing w:val="-2"/>
+          <w:sz w:val="24"/>
+          <w:szCs w:val="24"/>
+          <w:u w:val="single"/>
+        </w:rPr>
+        <w:t>ServletJSPJDBCFullApp</w:t>
+      </w:r>
+      <w:proofErr w:type="spellEnd"/>
+      <w:r>
+        <w:rPr>
+          <w:rFonts w:ascii="Open Sans" w:hAnsi="Open Sans" w:cs="Open Sans"/>
+          <w:color w:val="BA3925"/>
+          <w:spacing w:val="-2"/>
+          <w:sz w:val="24"/>
+          <w:szCs w:val="24"/>
+          <w:u w:val="single"/>
+        </w:rPr>
+        <w:t>'.</w:t>
       </w:r>
     </w:p>
     <w:p>
@@ -638,7 +768,7 @@
                     </pic:cNvPicPr>
                   </pic:nvPicPr>
                   <pic:blipFill>
-                    <a:blip r:embed="rId4"/>
+                    <a:blip r:embed="rId6" cstate="print"/>
                     <a:srcRect/>
                     <a:stretch>
                       <a:fillRect/>
@@ -693,7 +823,7 @@
                     </pic:cNvPicPr>
                   </pic:nvPicPr>
                   <pic:blipFill>
-                    <a:blip r:embed="rId5"/>
+                    <a:blip r:embed="rId7" cstate="print"/>
                     <a:srcRect/>
                     <a:stretch>
                       <a:fillRect/>
@@ -753,19 +883,44 @@
           <w:sz w:val="24"/>
           <w:szCs w:val="24"/>
         </w:rPr>
-        <w:t>1. Difference between web.xml and annotation based configuration of Servlet and JSP app like 'ServletJSPJDBCFullApp'.</w:t>
-      </w:r>
-    </w:p>
-    <w:p>
-      <w:pPr>
-        <w:rPr>
-          <w:rFonts w:ascii="Open Sans" w:hAnsi="Open Sans" w:cs="Open Sans"/>
-          <w:color w:val="BA3925"/>
-          <w:spacing w:val="-2"/>
-          <w:sz w:val="24"/>
-          <w:szCs w:val="24"/>
-        </w:rPr>
-      </w:pPr>
+        <w:t>1. Difference between web.xml and annotation based configuration of Servlet and JSP app like '</w:t>
+      </w:r>
+      <w:proofErr w:type="spellStart"/>
+      <w:r>
+        <w:rPr>
+          <w:rFonts w:ascii="Open Sans" w:hAnsi="Open Sans" w:cs="Open Sans"/>
+          <w:b/>
+          <w:color w:val="BA3925"/>
+          <w:spacing w:val="-2"/>
+          <w:sz w:val="24"/>
+          <w:szCs w:val="24"/>
+        </w:rPr>
+        <w:t>ServletJSPJDBCFullApp</w:t>
+      </w:r>
+      <w:proofErr w:type="spellEnd"/>
+      <w:r>
+        <w:rPr>
+          <w:rFonts w:ascii="Open Sans" w:hAnsi="Open Sans" w:cs="Open Sans"/>
+          <w:b/>
+          <w:color w:val="BA3925"/>
+          <w:spacing w:val="-2"/>
+          <w:sz w:val="24"/>
+          <w:szCs w:val="24"/>
+        </w:rPr>
+        <w:t>'.</w:t>
+      </w:r>
+    </w:p>
+    <w:p>
+      <w:pPr>
+        <w:rPr>
+          <w:rFonts w:ascii="Open Sans" w:hAnsi="Open Sans" w:cs="Open Sans"/>
+          <w:color w:val="BA3925"/>
+          <w:spacing w:val="-2"/>
+          <w:sz w:val="24"/>
+          <w:szCs w:val="24"/>
+        </w:rPr>
+      </w:pPr>
+      <w:proofErr w:type="spellStart"/>
       <w:r>
         <w:rPr>
           <w:rFonts w:ascii="Open Sans" w:hAnsi="Open Sans" w:cs="Open Sans"/>
@@ -775,7 +930,18 @@
           <w:szCs w:val="24"/>
         </w:rPr>
         <w:lastRenderedPageBreak/>
-        <w:t>i) servlet mapping with web.xml</w:t>
+        <w:t>i</w:t>
+      </w:r>
+      <w:proofErr w:type="spellEnd"/>
+      <w:r>
+        <w:rPr>
+          <w:rFonts w:ascii="Open Sans" w:hAnsi="Open Sans" w:cs="Open Sans"/>
+          <w:color w:val="BA3925"/>
+          <w:spacing w:val="-2"/>
+          <w:sz w:val="24"/>
+          <w:szCs w:val="24"/>
+        </w:rPr>
+        <w:t>) servlet mapping with web.xml</w:t>
       </w:r>
     </w:p>
     <w:p>
@@ -815,7 +981,7 @@
                     </pic:cNvPicPr>
                   </pic:nvPicPr>
                   <pic:blipFill>
-                    <a:blip r:embed="rId6"/>
+                    <a:blip r:embed="rId8" cstate="print"/>
                     <a:srcRect/>
                     <a:stretch>
                       <a:fillRect/>
@@ -874,7 +1040,31 @@
           <w:sz w:val="24"/>
           <w:szCs w:val="24"/>
         </w:rPr>
-        <w:t>'ServletJSPJDBCFullApp'</w:t>
+        <w:t>'</w:t>
+      </w:r>
+      <w:proofErr w:type="spellStart"/>
+      <w:r>
+        <w:rPr>
+          <w:rFonts w:ascii="Open Sans" w:hAnsi="Open Sans" w:cs="Open Sans"/>
+          <w:b/>
+          <w:color w:val="BA3925"/>
+          <w:spacing w:val="-2"/>
+          <w:sz w:val="24"/>
+          <w:szCs w:val="24"/>
+        </w:rPr>
+        <w:t>ServletJSPJDBCFullApp</w:t>
+      </w:r>
+      <w:proofErr w:type="spellEnd"/>
+      <w:r>
+        <w:rPr>
+          <w:rFonts w:ascii="Open Sans" w:hAnsi="Open Sans" w:cs="Open Sans"/>
+          <w:b/>
+          <w:color w:val="BA3925"/>
+          <w:spacing w:val="-2"/>
+          <w:sz w:val="24"/>
+          <w:szCs w:val="24"/>
+        </w:rPr>
+        <w:t>'</w:t>
       </w:r>
     </w:p>
     <w:p>
@@ -914,7 +1104,7 @@
                     </pic:cNvPicPr>
                   </pic:nvPicPr>
                   <pic:blipFill>
-                    <a:blip r:embed="rId7"/>
+                    <a:blip r:embed="rId9" cstate="print"/>
                     <a:srcRect/>
                     <a:stretch>
                       <a:fillRect/>
@@ -1021,7 +1211,7 @@
                     </pic:cNvPicPr>
                   </pic:nvPicPr>
                   <pic:blipFill>
-                    <a:blip r:embed="rId8"/>
+                    <a:blip r:embed="rId10" cstate="print"/>
                     <a:srcRect/>
                     <a:stretch>
                       <a:fillRect/>
@@ -1101,7 +1291,31 @@
           <w:sz w:val="24"/>
           <w:szCs w:val="24"/>
         </w:rPr>
-        <w:t>'ServletJSPJDBCFullApp'</w:t>
+        <w:t>'</w:t>
+      </w:r>
+      <w:proofErr w:type="spellStart"/>
+      <w:r>
+        <w:rPr>
+          <w:rFonts w:ascii="Open Sans" w:hAnsi="Open Sans" w:cs="Open Sans"/>
+          <w:b/>
+          <w:color w:val="BA3925"/>
+          <w:spacing w:val="-2"/>
+          <w:sz w:val="24"/>
+          <w:szCs w:val="24"/>
+        </w:rPr>
+        <w:t>ServletJSPJDBCFullApp</w:t>
+      </w:r>
+      <w:proofErr w:type="spellEnd"/>
+      <w:r>
+        <w:rPr>
+          <w:rFonts w:ascii="Open Sans" w:hAnsi="Open Sans" w:cs="Open Sans"/>
+          <w:b/>
+          <w:color w:val="BA3925"/>
+          <w:spacing w:val="-2"/>
+          <w:sz w:val="24"/>
+          <w:szCs w:val="24"/>
+        </w:rPr>
+        <w:t>'</w:t>
       </w:r>
     </w:p>
     <w:p>
@@ -1141,7 +1355,7 @@
                     </pic:cNvPicPr>
                   </pic:nvPicPr>
                   <pic:blipFill>
-                    <a:blip r:embed="rId9"/>
+                    <a:blip r:embed="rId11" cstate="print"/>
                     <a:srcRect/>
                     <a:stretch>
                       <a:fillRect/>
@@ -1228,7 +1442,7 @@
                     </pic:cNvPicPr>
                   </pic:nvPicPr>
                   <pic:blipFill>
-                    <a:blip r:embed="rId10"/>
+                    <a:blip r:embed="rId12" cstate="print"/>
                     <a:srcRect/>
                     <a:stretch>
                       <a:fillRect/>
@@ -1307,7 +1521,31 @@
           <w:sz w:val="24"/>
           <w:szCs w:val="24"/>
         </w:rPr>
-        <w:t>'ServletJSPJDBCFullApp'</w:t>
+        <w:t>'</w:t>
+      </w:r>
+      <w:proofErr w:type="spellStart"/>
+      <w:r>
+        <w:rPr>
+          <w:rFonts w:ascii="Open Sans" w:hAnsi="Open Sans" w:cs="Open Sans"/>
+          <w:b/>
+          <w:color w:val="BA3925"/>
+          <w:spacing w:val="-2"/>
+          <w:sz w:val="24"/>
+          <w:szCs w:val="24"/>
+        </w:rPr>
+        <w:t>ServletJSPJDBCFullApp</w:t>
+      </w:r>
+      <w:proofErr w:type="spellEnd"/>
+      <w:r>
+        <w:rPr>
+          <w:rFonts w:ascii="Open Sans" w:hAnsi="Open Sans" w:cs="Open Sans"/>
+          <w:b/>
+          <w:color w:val="BA3925"/>
+          <w:spacing w:val="-2"/>
+          <w:sz w:val="24"/>
+          <w:szCs w:val="24"/>
+        </w:rPr>
+        <w:t>'</w:t>
       </w:r>
     </w:p>
     <w:p>
@@ -1348,7 +1586,7 @@
                     </pic:cNvPicPr>
                   </pic:nvPicPr>
                   <pic:blipFill>
-                    <a:blip r:embed="rId11"/>
+                    <a:blip r:embed="rId13" cstate="print"/>
                     <a:srcRect/>
                     <a:stretch>
                       <a:fillRect/>
@@ -1405,6 +1643,7 @@
         </w:rPr>
         <w:t xml:space="preserve"> </w:t>
       </w:r>
+      <w:proofErr w:type="spellStart"/>
       <w:r>
         <w:rPr>
           <w:rFonts w:ascii="Open Sans" w:hAnsi="Open Sans" w:cs="Open Sans"/>
@@ -1414,11 +1653,10 @@
           <w:szCs w:val="24"/>
           <w:u w:val="single"/>
         </w:rPr>
-        <w:t xml:space="preserve">ServletJSPJDBCFullApp' </w:t>
-      </w:r>
-    </w:p>
-    <w:p>
-      <w:pPr>
+        <w:t>ServletJSPJDBCFullApp</w:t>
+      </w:r>
+      <w:proofErr w:type="spellEnd"/>
+      <w:r>
         <w:rPr>
           <w:rFonts w:ascii="Open Sans" w:hAnsi="Open Sans" w:cs="Open Sans"/>
           <w:color w:val="BA3925"/>
@@ -1427,6 +1665,19 @@
           <w:szCs w:val="24"/>
           <w:u w:val="single"/>
         </w:rPr>
+        <w:t xml:space="preserve">' </w:t>
+      </w:r>
+    </w:p>
+    <w:p>
+      <w:pPr>
+        <w:rPr>
+          <w:rFonts w:ascii="Open Sans" w:hAnsi="Open Sans" w:cs="Open Sans"/>
+          <w:color w:val="BA3925"/>
+          <w:spacing w:val="-2"/>
+          <w:sz w:val="24"/>
+          <w:szCs w:val="24"/>
+          <w:u w:val="single"/>
+        </w:rPr>
       </w:pPr>
     </w:p>
     <w:p>
@@ -1490,16 +1741,29 @@
         </w:rPr>
         <w:t xml:space="preserve"> </w:t>
       </w:r>
-      <w:r>
-        <w:rPr>
-          <w:rFonts w:ascii="Open Sans" w:hAnsi="Open Sans" w:cs="Open Sans"/>
-          <w:b/>
-          <w:color w:val="BA3925"/>
-          <w:spacing w:val="-2"/>
-          <w:sz w:val="24"/>
-          <w:szCs w:val="24"/>
-        </w:rPr>
-        <w:t xml:space="preserve">ServletJSPJDBCFullApp'. </w:t>
+      <w:proofErr w:type="spellStart"/>
+      <w:r>
+        <w:rPr>
+          <w:rFonts w:ascii="Open Sans" w:hAnsi="Open Sans" w:cs="Open Sans"/>
+          <w:b/>
+          <w:color w:val="BA3925"/>
+          <w:spacing w:val="-2"/>
+          <w:sz w:val="24"/>
+          <w:szCs w:val="24"/>
+        </w:rPr>
+        <w:t>ServletJSPJDBCFullApp</w:t>
+      </w:r>
+      <w:proofErr w:type="spellEnd"/>
+      <w:r>
+        <w:rPr>
+          <w:rFonts w:ascii="Open Sans" w:hAnsi="Open Sans" w:cs="Open Sans"/>
+          <w:b/>
+          <w:color w:val="BA3925"/>
+          <w:spacing w:val="-2"/>
+          <w:sz w:val="24"/>
+          <w:szCs w:val="24"/>
+        </w:rPr>
+        <w:t xml:space="preserve">'. </w:t>
       </w:r>
     </w:p>
     <w:p>
@@ -1525,6 +1789,7 @@
       <w:r>
         <w:t xml:space="preserve"> </w:t>
       </w:r>
+      <w:proofErr w:type="spellStart"/>
       <w:r>
         <w:rPr>
           <w:rFonts w:ascii="Open Sans" w:hAnsi="Open Sans" w:cs="Open Sans"/>
@@ -1535,6 +1800,7 @@
         </w:rPr>
         <w:t>ServletJSPJDBCFullApp</w:t>
       </w:r>
+      <w:proofErr w:type="spellEnd"/>
       <w:r>
         <w:rPr>
           <w:rFonts w:ascii="Open Sans" w:hAnsi="Open Sans" w:cs="Open Sans"/>
@@ -1556,15 +1822,69 @@
           <w:szCs w:val="24"/>
         </w:rPr>
       </w:pPr>
-      <w:r>
-        <w:rPr>
-          <w:rFonts w:ascii="Open Sans" w:hAnsi="Open Sans" w:cs="Open Sans"/>
-          <w:color w:val="BA3925"/>
-          <w:spacing w:val="-2"/>
-          <w:sz w:val="24"/>
-          <w:szCs w:val="24"/>
-        </w:rPr>
-        <w:t>i) Hibernate configuration fileviz. hibernate.cfg.xml in resources folder:</w:t>
+      <w:proofErr w:type="spellStart"/>
+      <w:r>
+        <w:rPr>
+          <w:rFonts w:ascii="Open Sans" w:hAnsi="Open Sans" w:cs="Open Sans"/>
+          <w:color w:val="BA3925"/>
+          <w:spacing w:val="-2"/>
+          <w:sz w:val="24"/>
+          <w:szCs w:val="24"/>
+        </w:rPr>
+        <w:t>i</w:t>
+      </w:r>
+      <w:proofErr w:type="spellEnd"/>
+      <w:r>
+        <w:rPr>
+          <w:rFonts w:ascii="Open Sans" w:hAnsi="Open Sans" w:cs="Open Sans"/>
+          <w:color w:val="BA3925"/>
+          <w:spacing w:val="-2"/>
+          <w:sz w:val="24"/>
+          <w:szCs w:val="24"/>
+        </w:rPr>
+        <w:t>) Hibernate configuration file</w:t>
+      </w:r>
+      <w:r>
+        <w:rPr>
+          <w:rFonts w:ascii="Open Sans" w:hAnsi="Open Sans" w:cs="Open Sans"/>
+          <w:color w:val="BA3925"/>
+          <w:spacing w:val="-2"/>
+          <w:sz w:val="24"/>
+          <w:szCs w:val="24"/>
+        </w:rPr>
+        <w:t xml:space="preserve"> </w:t>
+      </w:r>
+      <w:r>
+        <w:rPr>
+          <w:rFonts w:ascii="Open Sans" w:hAnsi="Open Sans" w:cs="Open Sans"/>
+          <w:color w:val="BA3925"/>
+          <w:spacing w:val="-2"/>
+          <w:sz w:val="24"/>
+          <w:szCs w:val="24"/>
+        </w:rPr>
+        <w:t xml:space="preserve">viz. </w:t>
+      </w:r>
+      <w:proofErr w:type="spellStart"/>
+      <w:r>
+        <w:rPr>
+          <w:rFonts w:ascii="Open Sans" w:hAnsi="Open Sans" w:cs="Open Sans"/>
+          <w:color w:val="BA3925"/>
+          <w:spacing w:val="-2"/>
+          <w:sz w:val="24"/>
+          <w:szCs w:val="24"/>
+        </w:rPr>
+        <w:t>hibernate.cfg.xml</w:t>
+      </w:r>
+      <w:proofErr w:type="spellEnd"/>
+      <w:r>
+        <w:rPr>
+          <w:rFonts w:ascii="Open Sans" w:hAnsi="Open Sans" w:cs="Open Sans"/>
+          <w:color w:val="BA3925"/>
+          <w:spacing w:val="-2"/>
+          <w:sz w:val="24"/>
+          <w:szCs w:val="24"/>
+        </w:rPr>
+        <w:t xml:space="preserve"> in resources folder:</w:t>
       </w:r>
     </w:p>
     <w:p>
@@ -1605,7 +1925,7 @@
                     </pic:cNvPicPr>
                   </pic:nvPicPr>
                   <pic:blipFill>
-                    <a:blip r:embed="rId12"/>
+                    <a:blip r:embed="rId14" cstate="print"/>
                     <a:srcRect/>
                     <a:stretch>
                       <a:fillRect/>
@@ -1662,7 +1982,29 @@
           <w:sz w:val="24"/>
           <w:szCs w:val="24"/>
         </w:rPr>
-        <w:t xml:space="preserve"> viz. Student.hbm.xml in model package</w:t>
+        <w:t xml:space="preserve"> viz. </w:t>
+      </w:r>
+      <w:proofErr w:type="spellStart"/>
+      <w:r>
+        <w:rPr>
+          <w:rFonts w:ascii="Open Sans" w:hAnsi="Open Sans" w:cs="Open Sans"/>
+          <w:color w:val="BA3925"/>
+          <w:spacing w:val="-2"/>
+          <w:sz w:val="24"/>
+          <w:szCs w:val="24"/>
+        </w:rPr>
+        <w:t>Student.hbm.xml</w:t>
+      </w:r>
+      <w:proofErr w:type="spellEnd"/>
+      <w:r>
+        <w:rPr>
+          <w:rFonts w:ascii="Open Sans" w:hAnsi="Open Sans" w:cs="Open Sans"/>
+          <w:color w:val="BA3925"/>
+          <w:spacing w:val="-2"/>
+          <w:sz w:val="24"/>
+          <w:szCs w:val="24"/>
+        </w:rPr>
+        <w:t xml:space="preserve"> in model package</w:t>
       </w:r>
     </w:p>
     <w:p>
@@ -1702,7 +2044,7 @@
                     </pic:cNvPicPr>
                   </pic:nvPicPr>
                   <pic:blipFill>
-                    <a:blip r:embed="rId13"/>
+                    <a:blip r:embed="rId15" cstate="print"/>
                     <a:srcRect/>
                     <a:stretch>
                       <a:fillRect/>
@@ -1759,7 +2101,82 @@
           <w:sz w:val="24"/>
           <w:szCs w:val="24"/>
         </w:rPr>
-        <w:t>iii) HibernateUtil.java file in databaseUtil package</w:t>
+        <w:t xml:space="preserve">iii) HibernateUtil.java file in </w:t>
+      </w:r>
+      <w:proofErr w:type="spellStart"/>
+      <w:r>
+        <w:rPr>
+          <w:rFonts w:ascii="Open Sans" w:hAnsi="Open Sans" w:cs="Open Sans"/>
+          <w:color w:val="BA3925"/>
+          <w:spacing w:val="-2"/>
+          <w:sz w:val="24"/>
+          <w:szCs w:val="24"/>
+        </w:rPr>
+        <w:t>databaseUtil</w:t>
+      </w:r>
+      <w:proofErr w:type="spellEnd"/>
+      <w:r>
+        <w:rPr>
+          <w:rFonts w:ascii="Open Sans" w:hAnsi="Open Sans" w:cs="Open Sans"/>
+          <w:color w:val="BA3925"/>
+          <w:spacing w:val="-2"/>
+          <w:sz w:val="24"/>
+          <w:szCs w:val="24"/>
+        </w:rPr>
+        <w:t xml:space="preserve"> package</w:t>
+      </w:r>
+      <w:r>
+        <w:rPr>
+          <w:rFonts w:ascii="Open Sans" w:hAnsi="Open Sans" w:cs="Open Sans"/>
+          <w:color w:val="BA3925"/>
+          <w:spacing w:val="-2"/>
+          <w:sz w:val="24"/>
+          <w:szCs w:val="24"/>
+        </w:rPr>
+        <w:t xml:space="preserve"> which returns us </w:t>
+      </w:r>
+      <w:proofErr w:type="spellStart"/>
+      <w:r>
+        <w:rPr>
+          <w:rFonts w:ascii="Open Sans" w:hAnsi="Open Sans" w:cs="Open Sans"/>
+          <w:color w:val="BA3925"/>
+          <w:spacing w:val="-2"/>
+          <w:sz w:val="24"/>
+          <w:szCs w:val="24"/>
+        </w:rPr>
+        <w:t>sessionFactory</w:t>
+      </w:r>
+      <w:proofErr w:type="spellEnd"/>
+      <w:r>
+        <w:rPr>
+          <w:rFonts w:ascii="Open Sans" w:hAnsi="Open Sans" w:cs="Open Sans"/>
+          <w:color w:val="BA3925"/>
+          <w:spacing w:val="-2"/>
+          <w:sz w:val="24"/>
+          <w:szCs w:val="24"/>
+        </w:rPr>
+        <w:t xml:space="preserve"> object </w:t>
+      </w:r>
+      <w:r>
+        <w:rPr>
+          <w:rFonts w:ascii="Open Sans" w:hAnsi="Open Sans" w:cs="Open Sans"/>
+          <w:color w:val="BA3925"/>
+          <w:spacing w:val="-2"/>
+          <w:sz w:val="24"/>
+          <w:szCs w:val="24"/>
+          <w:highlight w:val="yellow"/>
+        </w:rPr>
+        <w:t>(this is real time use of 'Factory design pattern')</w:t>
+      </w:r>
+      <w:r>
+        <w:rPr>
+          <w:rFonts w:ascii="Open Sans" w:hAnsi="Open Sans" w:cs="Open Sans"/>
+          <w:color w:val="BA3925"/>
+          <w:spacing w:val="-2"/>
+          <w:sz w:val="24"/>
+          <w:szCs w:val="24"/>
+        </w:rPr>
+        <w:t xml:space="preserve"> </w:t>
       </w:r>
     </w:p>
     <w:p>
@@ -1800,7 +2217,7 @@
                     </pic:cNvPicPr>
                   </pic:nvPicPr>
                   <pic:blipFill>
-                    <a:blip r:embed="rId14"/>
+                    <a:blip r:embed="rId16" cstate="print"/>
                     <a:srcRect/>
                     <a:stretch>
                       <a:fillRect/>
@@ -1865,7 +2282,7 @@
                     </pic:cNvPicPr>
                   </pic:nvPicPr>
                   <pic:blipFill>
-                    <a:blip r:embed="rId15"/>
+                    <a:blip r:embed="rId17" cstate="print"/>
                     <a:srcRect/>
                     <a:stretch>
                       <a:fillRect/>
@@ -1994,6 +2411,7 @@
         </w:rPr>
         <w:t xml:space="preserve"> </w:t>
       </w:r>
+      <w:proofErr w:type="spellStart"/>
       <w:r>
         <w:rPr>
           <w:rFonts w:ascii="Open Sans" w:hAnsi="Open Sans" w:cs="Open Sans"/>
@@ -2004,8 +2422,9 @@
           <w:szCs w:val="24"/>
           <w:u w:val="single"/>
         </w:rPr>
-        <w:t xml:space="preserve">ServletJSPJDBCFullApp' so please refer following points which are related to this project and about its </w:t>
-      </w:r>
+        <w:t>ServletJSPJDBCFullApp</w:t>
+      </w:r>
+      <w:proofErr w:type="spellEnd"/>
       <w:r>
         <w:rPr>
           <w:rFonts w:ascii="Open Sans" w:hAnsi="Open Sans" w:cs="Open Sans"/>
@@ -2016,6 +2435,18 @@
           <w:szCs w:val="24"/>
           <w:u w:val="single"/>
         </w:rPr>
+        <w:t xml:space="preserve">' so please refer following points which are related to this project and about its </w:t>
+      </w:r>
+      <w:r>
+        <w:rPr>
+          <w:rFonts w:ascii="Open Sans" w:hAnsi="Open Sans" w:cs="Open Sans"/>
+          <w:b/>
+          <w:color w:val="BA3925"/>
+          <w:spacing w:val="-2"/>
+          <w:sz w:val="24"/>
+          <w:szCs w:val="24"/>
+          <w:u w:val="single"/>
+        </w:rPr>
         <w:t>explanation</w:t>
       </w:r>
       <w:r>
@@ -2028,7 +2459,33 @@
           <w:szCs w:val="24"/>
           <w:u w:val="single"/>
         </w:rPr>
-        <w:t xml:space="preserve"> please refer ProjectGuide file of project '</w:t>
+        <w:t xml:space="preserve"> please refer </w:t>
+      </w:r>
+      <w:proofErr w:type="spellStart"/>
+      <w:r>
+        <w:rPr>
+          <w:rFonts w:ascii="Open Sans" w:hAnsi="Open Sans" w:cs="Open Sans"/>
+          <w:b/>
+          <w:color w:val="BA3925"/>
+          <w:spacing w:val="-2"/>
+          <w:sz w:val="24"/>
+          <w:szCs w:val="24"/>
+          <w:u w:val="single"/>
+        </w:rPr>
+        <w:t>ProjectGuide</w:t>
+      </w:r>
+      <w:proofErr w:type="spellEnd"/>
+      <w:r>
+        <w:rPr>
+          <w:rFonts w:ascii="Open Sans" w:hAnsi="Open Sans" w:cs="Open Sans"/>
+          <w:b/>
+          <w:color w:val="BA3925"/>
+          <w:spacing w:val="-2"/>
+          <w:sz w:val="24"/>
+          <w:szCs w:val="24"/>
+          <w:u w:val="single"/>
+        </w:rPr>
+        <w:t xml:space="preserve"> file of project '</w:t>
       </w:r>
       <w:r>
         <w:rPr>
@@ -2036,6 +2493,7 @@
         </w:rPr>
         <w:t xml:space="preserve"> </w:t>
       </w:r>
+      <w:proofErr w:type="spellStart"/>
       <w:r>
         <w:rPr>
           <w:rFonts w:ascii="Open Sans" w:hAnsi="Open Sans" w:cs="Open Sans"/>
@@ -2046,7 +2504,20 @@
           <w:szCs w:val="24"/>
           <w:u w:val="single"/>
         </w:rPr>
-        <w:t>ServletJSPJDBCFullApp'.</w:t>
+        <w:t>ServletJSPJDBCFullApp</w:t>
+      </w:r>
+      <w:proofErr w:type="spellEnd"/>
+      <w:r>
+        <w:rPr>
+          <w:rFonts w:ascii="Open Sans" w:hAnsi="Open Sans" w:cs="Open Sans"/>
+          <w:b/>
+          <w:color w:val="BA3925"/>
+          <w:spacing w:val="-2"/>
+          <w:sz w:val="24"/>
+          <w:szCs w:val="24"/>
+          <w:u w:val="single"/>
+        </w:rPr>
+        <w:t>'.</w:t>
       </w:r>
     </w:p>
     <w:p>
@@ -2139,7 +2610,317 @@
           <w:sz w:val="24"/>
           <w:szCs w:val="24"/>
         </w:rPr>
-        <w:t xml:space="preserve"> acts as contoller of MVC </w:t>
+        <w:t xml:space="preserve"> acts as </w:t>
+      </w:r>
+      <w:proofErr w:type="spellStart"/>
+      <w:r>
+        <w:rPr>
+          <w:rFonts w:ascii="Open Sans" w:hAnsi="Open Sans" w:cs="Open Sans"/>
+          <w:color w:val="BA3925"/>
+          <w:spacing w:val="-2"/>
+          <w:sz w:val="24"/>
+          <w:szCs w:val="24"/>
+        </w:rPr>
+        <w:t>contoller</w:t>
+      </w:r>
+      <w:proofErr w:type="spellEnd"/>
+      <w:r>
+        <w:rPr>
+          <w:rFonts w:ascii="Open Sans" w:hAnsi="Open Sans" w:cs="Open Sans"/>
+          <w:color w:val="BA3925"/>
+          <w:spacing w:val="-2"/>
+          <w:sz w:val="24"/>
+          <w:szCs w:val="24"/>
+        </w:rPr>
+        <w:t xml:space="preserve"> of MVC </w:t>
+      </w:r>
+    </w:p>
+    <w:p>
+      <w:pPr>
+        <w:rPr>
+          <w:rFonts w:ascii="Open Sans" w:hAnsi="Open Sans" w:cs="Open Sans"/>
+          <w:color w:val="BA3925"/>
+          <w:spacing w:val="-2"/>
+          <w:sz w:val="24"/>
+          <w:szCs w:val="24"/>
+        </w:rPr>
+      </w:pPr>
+      <w:r>
+        <w:rPr>
+          <w:rFonts w:ascii="Open Sans" w:hAnsi="Open Sans" w:cs="Open Sans"/>
+          <w:noProof/>
+          <w:color w:val="BA3925"/>
+          <w:spacing w:val="-2"/>
+          <w:sz w:val="24"/>
+          <w:szCs w:val="24"/>
+        </w:rPr>
+        <w:lastRenderedPageBreak/>
+        <w:drawing>
+          <wp:inline distT="0" distB="0" distL="0" distR="0">
+            <wp:extent cx="5943600" cy="3533560"/>
+            <wp:effectExtent l="19050" t="0" r="0" b="0"/>
+            <wp:docPr id="6" name="Picture 1"/>
+            <wp:cNvGraphicFramePr>
+              <a:graphicFrameLocks xmlns:a="http://schemas.openxmlformats.org/drawingml/2006/main" noChangeAspect="1"/>
+            </wp:cNvGraphicFramePr>
+            <a:graphic xmlns:a="http://schemas.openxmlformats.org/drawingml/2006/main">
+              <a:graphicData uri="http://schemas.openxmlformats.org/drawingml/2006/picture">
+                <pic:pic xmlns:pic="http://schemas.openxmlformats.org/drawingml/2006/picture">
+                  <pic:nvPicPr>
+                    <pic:cNvPr id="0" name="Picture 1"/>
+                    <pic:cNvPicPr>
+                      <a:picLocks noChangeAspect="1" noChangeArrowheads="1"/>
+                    </pic:cNvPicPr>
+                  </pic:nvPicPr>
+                  <pic:blipFill>
+                    <a:blip r:embed="rId18" cstate="print"/>
+                    <a:srcRect/>
+                    <a:stretch>
+                      <a:fillRect/>
+                    </a:stretch>
+                  </pic:blipFill>
+                  <pic:spPr bwMode="auto">
+                    <a:xfrm>
+                      <a:off x="0" y="0"/>
+                      <a:ext cx="5943600" cy="3533560"/>
+                    </a:xfrm>
+                    <a:prstGeom prst="rect">
+                      <a:avLst/>
+                    </a:prstGeom>
+                    <a:noFill/>
+                    <a:ln w="9525">
+                      <a:noFill/>
+                      <a:miter lim="800000"/>
+                      <a:headEnd/>
+                      <a:tailEnd/>
+                    </a:ln>
+                  </pic:spPr>
+                </pic:pic>
+              </a:graphicData>
+            </a:graphic>
+          </wp:inline>
+        </w:drawing>
+      </w:r>
+      <w:r>
+        <w:rPr>
+          <w:rFonts w:ascii="Open Sans" w:hAnsi="Open Sans" w:cs="Open Sans"/>
+          <w:noProof/>
+          <w:color w:val="BA3925"/>
+          <w:spacing w:val="-2"/>
+          <w:sz w:val="24"/>
+          <w:szCs w:val="24"/>
+        </w:rPr>
+        <w:drawing>
+          <wp:inline distT="0" distB="0" distL="0" distR="0">
+            <wp:extent cx="5943600" cy="3291569"/>
+            <wp:effectExtent l="19050" t="0" r="0" b="0"/>
+            <wp:docPr id="10" name="Picture 7"/>
+            <wp:cNvGraphicFramePr>
+              <a:graphicFrameLocks xmlns:a="http://schemas.openxmlformats.org/drawingml/2006/main" noChangeAspect="1"/>
+            </wp:cNvGraphicFramePr>
+            <a:graphic xmlns:a="http://schemas.openxmlformats.org/drawingml/2006/main">
+              <a:graphicData uri="http://schemas.openxmlformats.org/drawingml/2006/picture">
+                <pic:pic xmlns:pic="http://schemas.openxmlformats.org/drawingml/2006/picture">
+                  <pic:nvPicPr>
+                    <pic:cNvPr id="0" name="Picture 7"/>
+                    <pic:cNvPicPr>
+                      <a:picLocks noChangeAspect="1" noChangeArrowheads="1"/>
+                    </pic:cNvPicPr>
+                  </pic:nvPicPr>
+                  <pic:blipFill>
+                    <a:blip r:embed="rId19" cstate="print"/>
+                    <a:srcRect/>
+                    <a:stretch>
+                      <a:fillRect/>
+                    </a:stretch>
+                  </pic:blipFill>
+                  <pic:spPr bwMode="auto">
+                    <a:xfrm>
+                      <a:off x="0" y="0"/>
+                      <a:ext cx="5943600" cy="3291569"/>
+                    </a:xfrm>
+                    <a:prstGeom prst="rect">
+                      <a:avLst/>
+                    </a:prstGeom>
+                    <a:noFill/>
+                    <a:ln w="9525">
+                      <a:noFill/>
+                      <a:miter lim="800000"/>
+                      <a:headEnd/>
+                      <a:tailEnd/>
+                    </a:ln>
+                  </pic:spPr>
+                </pic:pic>
+              </a:graphicData>
+            </a:graphic>
+          </wp:inline>
+        </w:drawing>
+      </w:r>
+      <w:r>
+        <w:rPr>
+          <w:rFonts w:ascii="Open Sans" w:hAnsi="Open Sans" w:cs="Open Sans"/>
+          <w:noProof/>
+          <w:color w:val="BA3925"/>
+          <w:spacing w:val="-2"/>
+          <w:sz w:val="24"/>
+          <w:szCs w:val="24"/>
+        </w:rPr>
+        <w:lastRenderedPageBreak/>
+        <w:drawing>
+          <wp:inline distT="0" distB="0" distL="0" distR="0">
+            <wp:extent cx="5943600" cy="3382919"/>
+            <wp:effectExtent l="19050" t="0" r="0" b="0"/>
+            <wp:docPr id="11" name="Picture 10"/>
+            <wp:cNvGraphicFramePr>
+              <a:graphicFrameLocks xmlns:a="http://schemas.openxmlformats.org/drawingml/2006/main" noChangeAspect="1"/>
+            </wp:cNvGraphicFramePr>
+            <a:graphic xmlns:a="http://schemas.openxmlformats.org/drawingml/2006/main">
+              <a:graphicData uri="http://schemas.openxmlformats.org/drawingml/2006/picture">
+                <pic:pic xmlns:pic="http://schemas.openxmlformats.org/drawingml/2006/picture">
+                  <pic:nvPicPr>
+                    <pic:cNvPr id="0" name="Picture 10"/>
+                    <pic:cNvPicPr>
+                      <a:picLocks noChangeAspect="1" noChangeArrowheads="1"/>
+                    </pic:cNvPicPr>
+                  </pic:nvPicPr>
+                  <pic:blipFill>
+                    <a:blip r:embed="rId20" cstate="print"/>
+                    <a:srcRect/>
+                    <a:stretch>
+                      <a:fillRect/>
+                    </a:stretch>
+                  </pic:blipFill>
+                  <pic:spPr bwMode="auto">
+                    <a:xfrm>
+                      <a:off x="0" y="0"/>
+                      <a:ext cx="5943600" cy="3382919"/>
+                    </a:xfrm>
+                    <a:prstGeom prst="rect">
+                      <a:avLst/>
+                    </a:prstGeom>
+                    <a:noFill/>
+                    <a:ln w="9525">
+                      <a:noFill/>
+                      <a:miter lim="800000"/>
+                      <a:headEnd/>
+                      <a:tailEnd/>
+                    </a:ln>
+                  </pic:spPr>
+                </pic:pic>
+              </a:graphicData>
+            </a:graphic>
+          </wp:inline>
+        </w:drawing>
+      </w:r>
+      <w:r>
+        <w:rPr>
+          <w:rFonts w:ascii="Open Sans" w:hAnsi="Open Sans" w:cs="Open Sans"/>
+          <w:noProof/>
+          <w:color w:val="BA3925"/>
+          <w:spacing w:val="-2"/>
+          <w:sz w:val="24"/>
+          <w:szCs w:val="24"/>
+        </w:rPr>
+        <w:drawing>
+          <wp:inline distT="0" distB="0" distL="0" distR="0">
+            <wp:extent cx="5943600" cy="3418157"/>
+            <wp:effectExtent l="19050" t="0" r="0" b="0"/>
+            <wp:docPr id="28" name="Picture 16"/>
+            <wp:cNvGraphicFramePr>
+              <a:graphicFrameLocks xmlns:a="http://schemas.openxmlformats.org/drawingml/2006/main" noChangeAspect="1"/>
+            </wp:cNvGraphicFramePr>
+            <a:graphic xmlns:a="http://schemas.openxmlformats.org/drawingml/2006/main">
+              <a:graphicData uri="http://schemas.openxmlformats.org/drawingml/2006/picture">
+                <pic:pic xmlns:pic="http://schemas.openxmlformats.org/drawingml/2006/picture">
+                  <pic:nvPicPr>
+                    <pic:cNvPr id="0" name="Picture 16"/>
+                    <pic:cNvPicPr>
+                      <a:picLocks noChangeAspect="1" noChangeArrowheads="1"/>
+                    </pic:cNvPicPr>
+                  </pic:nvPicPr>
+                  <pic:blipFill>
+                    <a:blip r:embed="rId21" cstate="print"/>
+                    <a:srcRect/>
+                    <a:stretch>
+                      <a:fillRect/>
+                    </a:stretch>
+                  </pic:blipFill>
+                  <pic:spPr bwMode="auto">
+                    <a:xfrm>
+                      <a:off x="0" y="0"/>
+                      <a:ext cx="5943600" cy="3418157"/>
+                    </a:xfrm>
+                    <a:prstGeom prst="rect">
+                      <a:avLst/>
+                    </a:prstGeom>
+                    <a:noFill/>
+                    <a:ln w="9525">
+                      <a:noFill/>
+                      <a:miter lim="800000"/>
+                      <a:headEnd/>
+                      <a:tailEnd/>
+                    </a:ln>
+                  </pic:spPr>
+                </pic:pic>
+              </a:graphicData>
+            </a:graphic>
+          </wp:inline>
+        </w:drawing>
+      </w:r>
+      <w:r>
+        <w:rPr>
+          <w:rFonts w:ascii="Open Sans" w:hAnsi="Open Sans" w:cs="Open Sans"/>
+          <w:noProof/>
+          <w:color w:val="BA3925"/>
+          <w:spacing w:val="-2"/>
+          <w:sz w:val="24"/>
+          <w:szCs w:val="24"/>
+        </w:rPr>
+        <w:drawing>
+          <wp:inline distT="0" distB="0" distL="0" distR="0">
+            <wp:extent cx="5943600" cy="656492"/>
+            <wp:effectExtent l="19050" t="0" r="0" b="0"/>
+            <wp:docPr id="29" name="Picture 19"/>
+            <wp:cNvGraphicFramePr>
+              <a:graphicFrameLocks xmlns:a="http://schemas.openxmlformats.org/drawingml/2006/main" noChangeAspect="1"/>
+            </wp:cNvGraphicFramePr>
+            <a:graphic xmlns:a="http://schemas.openxmlformats.org/drawingml/2006/main">
+              <a:graphicData uri="http://schemas.openxmlformats.org/drawingml/2006/picture">
+                <pic:pic xmlns:pic="http://schemas.openxmlformats.org/drawingml/2006/picture">
+                  <pic:nvPicPr>
+                    <pic:cNvPr id="0" name="Picture 19"/>
+                    <pic:cNvPicPr>
+                      <a:picLocks noChangeAspect="1" noChangeArrowheads="1"/>
+                    </pic:cNvPicPr>
+                  </pic:nvPicPr>
+                  <pic:blipFill>
+                    <a:blip r:embed="rId22" cstate="print"/>
+                    <a:srcRect/>
+                    <a:stretch>
+                      <a:fillRect/>
+                    </a:stretch>
+                  </pic:blipFill>
+                  <pic:spPr bwMode="auto">
+                    <a:xfrm>
+                      <a:off x="0" y="0"/>
+                      <a:ext cx="5943600" cy="656492"/>
+                    </a:xfrm>
+                    <a:prstGeom prst="rect">
+                      <a:avLst/>
+                    </a:prstGeom>
+                    <a:noFill/>
+                    <a:ln w="9525">
+                      <a:noFill/>
+                      <a:miter lim="800000"/>
+                      <a:headEnd/>
+                      <a:tailEnd/>
+                    </a:ln>
+                  </pic:spPr>
+                </pic:pic>
+              </a:graphicData>
+            </a:graphic>
+          </wp:inline>
+        </w:drawing>
       </w:r>
     </w:p>
     <w:p>
@@ -2172,6 +2953,7 @@
         </w:rPr>
         <w:t xml:space="preserve"> </w:t>
       </w:r>
+      <w:proofErr w:type="spellStart"/>
       <w:r>
         <w:rPr>
           <w:rFonts w:ascii="Open Sans" w:hAnsi="Open Sans" w:cs="Open Sans"/>
@@ -2183,6 +2965,7 @@
         </w:rPr>
         <w:t>dao</w:t>
       </w:r>
+      <w:proofErr w:type="spellEnd"/>
       <w:r>
         <w:rPr>
           <w:rFonts w:ascii="Open Sans" w:hAnsi="Open Sans" w:cs="Open Sans"/>
@@ -2227,6 +3010,295 @@
       <w:r>
         <w:rPr>
           <w:rFonts w:ascii="Open Sans" w:hAnsi="Open Sans" w:cs="Open Sans"/>
+          <w:noProof/>
+          <w:color w:val="BA3925"/>
+          <w:spacing w:val="-2"/>
+          <w:sz w:val="24"/>
+          <w:szCs w:val="24"/>
+        </w:rPr>
+        <w:lastRenderedPageBreak/>
+        <w:drawing>
+          <wp:inline distT="0" distB="0" distL="0" distR="0">
+            <wp:extent cx="5943600" cy="3515281"/>
+            <wp:effectExtent l="19050" t="0" r="0" b="0"/>
+            <wp:docPr id="30" name="Picture 22"/>
+            <wp:cNvGraphicFramePr>
+              <a:graphicFrameLocks xmlns:a="http://schemas.openxmlformats.org/drawingml/2006/main" noChangeAspect="1"/>
+            </wp:cNvGraphicFramePr>
+            <a:graphic xmlns:a="http://schemas.openxmlformats.org/drawingml/2006/main">
+              <a:graphicData uri="http://schemas.openxmlformats.org/drawingml/2006/picture">
+                <pic:pic xmlns:pic="http://schemas.openxmlformats.org/drawingml/2006/picture">
+                  <pic:nvPicPr>
+                    <pic:cNvPr id="0" name="Picture 22"/>
+                    <pic:cNvPicPr>
+                      <a:picLocks noChangeAspect="1" noChangeArrowheads="1"/>
+                    </pic:cNvPicPr>
+                  </pic:nvPicPr>
+                  <pic:blipFill>
+                    <a:blip r:embed="rId23" cstate="print"/>
+                    <a:srcRect/>
+                    <a:stretch>
+                      <a:fillRect/>
+                    </a:stretch>
+                  </pic:blipFill>
+                  <pic:spPr bwMode="auto">
+                    <a:xfrm>
+                      <a:off x="0" y="0"/>
+                      <a:ext cx="5943600" cy="3515281"/>
+                    </a:xfrm>
+                    <a:prstGeom prst="rect">
+                      <a:avLst/>
+                    </a:prstGeom>
+                    <a:noFill/>
+                    <a:ln w="9525">
+                      <a:noFill/>
+                      <a:miter lim="800000"/>
+                      <a:headEnd/>
+                      <a:tailEnd/>
+                    </a:ln>
+                  </pic:spPr>
+                </pic:pic>
+              </a:graphicData>
+            </a:graphic>
+          </wp:inline>
+        </w:drawing>
+      </w:r>
+      <w:r>
+        <w:rPr>
+          <w:rFonts w:ascii="Open Sans" w:hAnsi="Open Sans" w:cs="Open Sans"/>
+          <w:noProof/>
+          <w:color w:val="BA3925"/>
+          <w:spacing w:val="-2"/>
+          <w:sz w:val="24"/>
+          <w:szCs w:val="24"/>
+        </w:rPr>
+        <w:drawing>
+          <wp:inline distT="0" distB="0" distL="0" distR="0">
+            <wp:extent cx="5943600" cy="3285083"/>
+            <wp:effectExtent l="19050" t="0" r="0" b="0"/>
+            <wp:docPr id="32" name="Picture 25"/>
+            <wp:cNvGraphicFramePr>
+              <a:graphicFrameLocks xmlns:a="http://schemas.openxmlformats.org/drawingml/2006/main" noChangeAspect="1"/>
+            </wp:cNvGraphicFramePr>
+            <a:graphic xmlns:a="http://schemas.openxmlformats.org/drawingml/2006/main">
+              <a:graphicData uri="http://schemas.openxmlformats.org/drawingml/2006/picture">
+                <pic:pic xmlns:pic="http://schemas.openxmlformats.org/drawingml/2006/picture">
+                  <pic:nvPicPr>
+                    <pic:cNvPr id="0" name="Picture 25"/>
+                    <pic:cNvPicPr>
+                      <a:picLocks noChangeAspect="1" noChangeArrowheads="1"/>
+                    </pic:cNvPicPr>
+                  </pic:nvPicPr>
+                  <pic:blipFill>
+                    <a:blip r:embed="rId24" cstate="print"/>
+                    <a:srcRect/>
+                    <a:stretch>
+                      <a:fillRect/>
+                    </a:stretch>
+                  </pic:blipFill>
+                  <pic:spPr bwMode="auto">
+                    <a:xfrm>
+                      <a:off x="0" y="0"/>
+                      <a:ext cx="5943600" cy="3285083"/>
+                    </a:xfrm>
+                    <a:prstGeom prst="rect">
+                      <a:avLst/>
+                    </a:prstGeom>
+                    <a:noFill/>
+                    <a:ln w="9525">
+                      <a:noFill/>
+                      <a:miter lim="800000"/>
+                      <a:headEnd/>
+                      <a:tailEnd/>
+                    </a:ln>
+                  </pic:spPr>
+                </pic:pic>
+              </a:graphicData>
+            </a:graphic>
+          </wp:inline>
+        </w:drawing>
+      </w:r>
+      <w:r>
+        <w:rPr>
+          <w:rFonts w:ascii="Open Sans" w:hAnsi="Open Sans" w:cs="Open Sans"/>
+          <w:noProof/>
+          <w:color w:val="BA3925"/>
+          <w:spacing w:val="-2"/>
+          <w:sz w:val="24"/>
+          <w:szCs w:val="24"/>
+        </w:rPr>
+        <w:lastRenderedPageBreak/>
+        <w:drawing>
+          <wp:inline distT="0" distB="0" distL="0" distR="0">
+            <wp:extent cx="5943600" cy="3221655"/>
+            <wp:effectExtent l="19050" t="0" r="0" b="0"/>
+            <wp:docPr id="33" name="Picture 28"/>
+            <wp:cNvGraphicFramePr>
+              <a:graphicFrameLocks xmlns:a="http://schemas.openxmlformats.org/drawingml/2006/main" noChangeAspect="1"/>
+            </wp:cNvGraphicFramePr>
+            <a:graphic xmlns:a="http://schemas.openxmlformats.org/drawingml/2006/main">
+              <a:graphicData uri="http://schemas.openxmlformats.org/drawingml/2006/picture">
+                <pic:pic xmlns:pic="http://schemas.openxmlformats.org/drawingml/2006/picture">
+                  <pic:nvPicPr>
+                    <pic:cNvPr id="0" name="Picture 28"/>
+                    <pic:cNvPicPr>
+                      <a:picLocks noChangeAspect="1" noChangeArrowheads="1"/>
+                    </pic:cNvPicPr>
+                  </pic:nvPicPr>
+                  <pic:blipFill>
+                    <a:blip r:embed="rId25" cstate="print"/>
+                    <a:srcRect/>
+                    <a:stretch>
+                      <a:fillRect/>
+                    </a:stretch>
+                  </pic:blipFill>
+                  <pic:spPr bwMode="auto">
+                    <a:xfrm>
+                      <a:off x="0" y="0"/>
+                      <a:ext cx="5943600" cy="3221655"/>
+                    </a:xfrm>
+                    <a:prstGeom prst="rect">
+                      <a:avLst/>
+                    </a:prstGeom>
+                    <a:noFill/>
+                    <a:ln w="9525">
+                      <a:noFill/>
+                      <a:miter lim="800000"/>
+                      <a:headEnd/>
+                      <a:tailEnd/>
+                    </a:ln>
+                  </pic:spPr>
+                </pic:pic>
+              </a:graphicData>
+            </a:graphic>
+          </wp:inline>
+        </w:drawing>
+      </w:r>
+      <w:r>
+        <w:rPr>
+          <w:rFonts w:ascii="Open Sans" w:hAnsi="Open Sans" w:cs="Open Sans"/>
+          <w:noProof/>
+          <w:color w:val="BA3925"/>
+          <w:spacing w:val="-2"/>
+          <w:sz w:val="24"/>
+          <w:szCs w:val="24"/>
+        </w:rPr>
+        <w:drawing>
+          <wp:inline distT="0" distB="0" distL="0" distR="0">
+            <wp:extent cx="5943600" cy="3429227"/>
+            <wp:effectExtent l="19050" t="0" r="0" b="0"/>
+            <wp:docPr id="34" name="Picture 31"/>
+            <wp:cNvGraphicFramePr>
+              <a:graphicFrameLocks xmlns:a="http://schemas.openxmlformats.org/drawingml/2006/main" noChangeAspect="1"/>
+            </wp:cNvGraphicFramePr>
+            <a:graphic xmlns:a="http://schemas.openxmlformats.org/drawingml/2006/main">
+              <a:graphicData uri="http://schemas.openxmlformats.org/drawingml/2006/picture">
+                <pic:pic xmlns:pic="http://schemas.openxmlformats.org/drawingml/2006/picture">
+                  <pic:nvPicPr>
+                    <pic:cNvPr id="0" name="Picture 31"/>
+                    <pic:cNvPicPr>
+                      <a:picLocks noChangeAspect="1" noChangeArrowheads="1"/>
+                    </pic:cNvPicPr>
+                  </pic:nvPicPr>
+                  <pic:blipFill>
+                    <a:blip r:embed="rId26" cstate="print"/>
+                    <a:srcRect/>
+                    <a:stretch>
+                      <a:fillRect/>
+                    </a:stretch>
+                  </pic:blipFill>
+                  <pic:spPr bwMode="auto">
+                    <a:xfrm>
+                      <a:off x="0" y="0"/>
+                      <a:ext cx="5943600" cy="3429227"/>
+                    </a:xfrm>
+                    <a:prstGeom prst="rect">
+                      <a:avLst/>
+                    </a:prstGeom>
+                    <a:noFill/>
+                    <a:ln w="9525">
+                      <a:noFill/>
+                      <a:miter lim="800000"/>
+                      <a:headEnd/>
+                      <a:tailEnd/>
+                    </a:ln>
+                  </pic:spPr>
+                </pic:pic>
+              </a:graphicData>
+            </a:graphic>
+          </wp:inline>
+        </w:drawing>
+      </w:r>
+      <w:r>
+        <w:rPr>
+          <w:rFonts w:ascii="Open Sans" w:hAnsi="Open Sans" w:cs="Open Sans"/>
+          <w:noProof/>
+          <w:color w:val="BA3925"/>
+          <w:spacing w:val="-2"/>
+          <w:sz w:val="24"/>
+          <w:szCs w:val="24"/>
+        </w:rPr>
+        <w:lastRenderedPageBreak/>
+        <w:drawing>
+          <wp:inline distT="0" distB="0" distL="0" distR="0">
+            <wp:extent cx="5943600" cy="2713892"/>
+            <wp:effectExtent l="19050" t="0" r="0" b="0"/>
+            <wp:docPr id="35" name="Picture 34"/>
+            <wp:cNvGraphicFramePr>
+              <a:graphicFrameLocks xmlns:a="http://schemas.openxmlformats.org/drawingml/2006/main" noChangeAspect="1"/>
+            </wp:cNvGraphicFramePr>
+            <a:graphic xmlns:a="http://schemas.openxmlformats.org/drawingml/2006/main">
+              <a:graphicData uri="http://schemas.openxmlformats.org/drawingml/2006/picture">
+                <pic:pic xmlns:pic="http://schemas.openxmlformats.org/drawingml/2006/picture">
+                  <pic:nvPicPr>
+                    <pic:cNvPr id="0" name="Picture 34"/>
+                    <pic:cNvPicPr>
+                      <a:picLocks noChangeAspect="1" noChangeArrowheads="1"/>
+                    </pic:cNvPicPr>
+                  </pic:nvPicPr>
+                  <pic:blipFill>
+                    <a:blip r:embed="rId27" cstate="print"/>
+                    <a:srcRect/>
+                    <a:stretch>
+                      <a:fillRect/>
+                    </a:stretch>
+                  </pic:blipFill>
+                  <pic:spPr bwMode="auto">
+                    <a:xfrm>
+                      <a:off x="0" y="0"/>
+                      <a:ext cx="5943600" cy="2713892"/>
+                    </a:xfrm>
+                    <a:prstGeom prst="rect">
+                      <a:avLst/>
+                    </a:prstGeom>
+                    <a:noFill/>
+                    <a:ln w="9525">
+                      <a:noFill/>
+                      <a:miter lim="800000"/>
+                      <a:headEnd/>
+                      <a:tailEnd/>
+                    </a:ln>
+                  </pic:spPr>
+                </pic:pic>
+              </a:graphicData>
+            </a:graphic>
+          </wp:inline>
+        </w:drawing>
+      </w:r>
+    </w:p>
+    <w:p>
+      <w:pPr>
+        <w:rPr>
+          <w:rFonts w:ascii="Open Sans" w:hAnsi="Open Sans" w:cs="Open Sans"/>
+          <w:color w:val="BA3925"/>
+          <w:spacing w:val="-2"/>
+          <w:sz w:val="24"/>
+          <w:szCs w:val="24"/>
+        </w:rPr>
+      </w:pPr>
+      <w:r>
+        <w:rPr>
+          <w:rFonts w:ascii="Open Sans" w:hAnsi="Open Sans" w:cs="Open Sans"/>
           <w:color w:val="BA3925"/>
           <w:spacing w:val="-2"/>
           <w:sz w:val="24"/>
@@ -2244,6 +3316,7 @@
         </w:rPr>
         <w:t xml:space="preserve"> </w:t>
       </w:r>
+      <w:proofErr w:type="spellStart"/>
       <w:r>
         <w:rPr>
           <w:rFonts w:ascii="Open Sans" w:hAnsi="Open Sans" w:cs="Open Sans"/>
@@ -2255,6 +3328,7 @@
         </w:rPr>
         <w:t>databaseUtil</w:t>
       </w:r>
+      <w:proofErr w:type="spellEnd"/>
       <w:r>
         <w:rPr>
           <w:rFonts w:ascii="Open Sans" w:hAnsi="Open Sans" w:cs="Open Sans"/>
@@ -2299,6 +3373,184 @@
       <w:r>
         <w:rPr>
           <w:rFonts w:ascii="Open Sans" w:hAnsi="Open Sans" w:cs="Open Sans"/>
+          <w:noProof/>
+          <w:color w:val="BA3925"/>
+          <w:spacing w:val="-2"/>
+          <w:sz w:val="24"/>
+          <w:szCs w:val="24"/>
+        </w:rPr>
+        <w:lastRenderedPageBreak/>
+        <w:drawing>
+          <wp:inline distT="0" distB="0" distL="0" distR="0">
+            <wp:extent cx="5943600" cy="4211801"/>
+            <wp:effectExtent l="19050" t="0" r="0" b="0"/>
+            <wp:docPr id="37" name="Picture 37"/>
+            <wp:cNvGraphicFramePr>
+              <a:graphicFrameLocks xmlns:a="http://schemas.openxmlformats.org/drawingml/2006/main" noChangeAspect="1"/>
+            </wp:cNvGraphicFramePr>
+            <a:graphic xmlns:a="http://schemas.openxmlformats.org/drawingml/2006/main">
+              <a:graphicData uri="http://schemas.openxmlformats.org/drawingml/2006/picture">
+                <pic:pic xmlns:pic="http://schemas.openxmlformats.org/drawingml/2006/picture">
+                  <pic:nvPicPr>
+                    <pic:cNvPr id="0" name="Picture 37"/>
+                    <pic:cNvPicPr>
+                      <a:picLocks noChangeAspect="1" noChangeArrowheads="1"/>
+                    </pic:cNvPicPr>
+                  </pic:nvPicPr>
+                  <pic:blipFill>
+                    <a:blip r:embed="rId28" cstate="print"/>
+                    <a:srcRect/>
+                    <a:stretch>
+                      <a:fillRect/>
+                    </a:stretch>
+                  </pic:blipFill>
+                  <pic:spPr bwMode="auto">
+                    <a:xfrm>
+                      <a:off x="0" y="0"/>
+                      <a:ext cx="5943600" cy="4211801"/>
+                    </a:xfrm>
+                    <a:prstGeom prst="rect">
+                      <a:avLst/>
+                    </a:prstGeom>
+                    <a:noFill/>
+                    <a:ln w="9525">
+                      <a:noFill/>
+                      <a:miter lim="800000"/>
+                      <a:headEnd/>
+                      <a:tailEnd/>
+                    </a:ln>
+                  </pic:spPr>
+                </pic:pic>
+              </a:graphicData>
+            </a:graphic>
+          </wp:inline>
+        </w:drawing>
+      </w:r>
+      <w:r>
+        <w:rPr>
+          <w:rFonts w:ascii="Open Sans" w:hAnsi="Open Sans" w:cs="Open Sans"/>
+          <w:noProof/>
+          <w:color w:val="BA3925"/>
+          <w:spacing w:val="-2"/>
+          <w:sz w:val="24"/>
+          <w:szCs w:val="24"/>
+        </w:rPr>
+        <w:lastRenderedPageBreak/>
+        <w:drawing>
+          <wp:inline distT="0" distB="0" distL="0" distR="0">
+            <wp:extent cx="5943600" cy="4969374"/>
+            <wp:effectExtent l="19050" t="0" r="0" b="0"/>
+            <wp:docPr id="36" name="Picture 40"/>
+            <wp:cNvGraphicFramePr>
+              <a:graphicFrameLocks xmlns:a="http://schemas.openxmlformats.org/drawingml/2006/main" noChangeAspect="1"/>
+            </wp:cNvGraphicFramePr>
+            <a:graphic xmlns:a="http://schemas.openxmlformats.org/drawingml/2006/main">
+              <a:graphicData uri="http://schemas.openxmlformats.org/drawingml/2006/picture">
+                <pic:pic xmlns:pic="http://schemas.openxmlformats.org/drawingml/2006/picture">
+                  <pic:nvPicPr>
+                    <pic:cNvPr id="0" name="Picture 40"/>
+                    <pic:cNvPicPr>
+                      <a:picLocks noChangeAspect="1" noChangeArrowheads="1"/>
+                    </pic:cNvPicPr>
+                  </pic:nvPicPr>
+                  <pic:blipFill>
+                    <a:blip r:embed="rId29" cstate="print"/>
+                    <a:srcRect/>
+                    <a:stretch>
+                      <a:fillRect/>
+                    </a:stretch>
+                  </pic:blipFill>
+                  <pic:spPr bwMode="auto">
+                    <a:xfrm>
+                      <a:off x="0" y="0"/>
+                      <a:ext cx="5943600" cy="4969374"/>
+                    </a:xfrm>
+                    <a:prstGeom prst="rect">
+                      <a:avLst/>
+                    </a:prstGeom>
+                    <a:noFill/>
+                    <a:ln w="9525">
+                      <a:noFill/>
+                      <a:miter lim="800000"/>
+                      <a:headEnd/>
+                      <a:tailEnd/>
+                    </a:ln>
+                  </pic:spPr>
+                </pic:pic>
+              </a:graphicData>
+            </a:graphic>
+          </wp:inline>
+        </w:drawing>
+      </w:r>
+      <w:r>
+        <w:rPr>
+          <w:rFonts w:ascii="Open Sans" w:hAnsi="Open Sans" w:cs="Open Sans"/>
+          <w:noProof/>
+          <w:color w:val="BA3925"/>
+          <w:spacing w:val="-2"/>
+          <w:sz w:val="24"/>
+          <w:szCs w:val="24"/>
+        </w:rPr>
+        <w:drawing>
+          <wp:inline distT="0" distB="0" distL="0" distR="0">
+            <wp:extent cx="5943600" cy="1722992"/>
+            <wp:effectExtent l="19050" t="0" r="0" b="0"/>
+            <wp:docPr id="38" name="Picture 43"/>
+            <wp:cNvGraphicFramePr>
+              <a:graphicFrameLocks xmlns:a="http://schemas.openxmlformats.org/drawingml/2006/main" noChangeAspect="1"/>
+            </wp:cNvGraphicFramePr>
+            <a:graphic xmlns:a="http://schemas.openxmlformats.org/drawingml/2006/main">
+              <a:graphicData uri="http://schemas.openxmlformats.org/drawingml/2006/picture">
+                <pic:pic xmlns:pic="http://schemas.openxmlformats.org/drawingml/2006/picture">
+                  <pic:nvPicPr>
+                    <pic:cNvPr id="0" name="Picture 43"/>
+                    <pic:cNvPicPr>
+                      <a:picLocks noChangeAspect="1" noChangeArrowheads="1"/>
+                    </pic:cNvPicPr>
+                  </pic:nvPicPr>
+                  <pic:blipFill>
+                    <a:blip r:embed="rId30" cstate="print"/>
+                    <a:srcRect/>
+                    <a:stretch>
+                      <a:fillRect/>
+                    </a:stretch>
+                  </pic:blipFill>
+                  <pic:spPr bwMode="auto">
+                    <a:xfrm>
+                      <a:off x="0" y="0"/>
+                      <a:ext cx="5943600" cy="1722992"/>
+                    </a:xfrm>
+                    <a:prstGeom prst="rect">
+                      <a:avLst/>
+                    </a:prstGeom>
+                    <a:noFill/>
+                    <a:ln w="9525">
+                      <a:noFill/>
+                      <a:miter lim="800000"/>
+                      <a:headEnd/>
+                      <a:tailEnd/>
+                    </a:ln>
+                  </pic:spPr>
+                </pic:pic>
+              </a:graphicData>
+            </a:graphic>
+          </wp:inline>
+        </w:drawing>
+      </w:r>
+    </w:p>
+    <w:p>
+      <w:pPr>
+        <w:rPr>
+          <w:rFonts w:ascii="Open Sans" w:hAnsi="Open Sans" w:cs="Open Sans"/>
+          <w:color w:val="BA3925"/>
+          <w:spacing w:val="-2"/>
+          <w:sz w:val="24"/>
+          <w:szCs w:val="24"/>
+        </w:rPr>
+      </w:pPr>
+      <w:r>
+        <w:rPr>
+          <w:rFonts w:ascii="Open Sans" w:hAnsi="Open Sans" w:cs="Open Sans"/>
           <w:color w:val="BA3925"/>
           <w:spacing w:val="-2"/>
           <w:sz w:val="24"/>
@@ -2335,7 +3587,28 @@
           <w:sz w:val="24"/>
           <w:szCs w:val="24"/>
         </w:rPr>
-        <w:t xml:space="preserve"> This class also contains logging operations.</w:t>
+        <w:t xml:space="preserve"> This class also contains logging operations</w:t>
+      </w:r>
+      <w:r>
+        <w:rPr>
+          <w:rFonts w:ascii="Open Sans" w:hAnsi="Open Sans" w:cs="Open Sans"/>
+          <w:color w:val="BA3925"/>
+          <w:spacing w:val="-2"/>
+          <w:sz w:val="24"/>
+          <w:szCs w:val="24"/>
+        </w:rPr>
+        <w:t xml:space="preserve">. </w:t>
+      </w:r>
+      <w:r>
+        <w:rPr>
+          <w:rFonts w:ascii="Open Sans" w:hAnsi="Open Sans" w:cs="Open Sans"/>
+          <w:color w:val="BA3925"/>
+          <w:spacing w:val="-2"/>
+          <w:sz w:val="24"/>
+          <w:szCs w:val="24"/>
+          <w:highlight w:val="lightGray"/>
+        </w:rPr>
+        <w:t>(*We have explained these files in detail in last section (viz. logging mechanism) of this guide.)</w:t>
       </w:r>
     </w:p>
     <w:p>
@@ -2397,6 +3670,40 @@
           <w:spacing w:val="-2"/>
           <w:sz w:val="24"/>
           <w:szCs w:val="24"/>
+          <w:highlight w:val="lightGray"/>
+        </w:rPr>
+        <w:lastRenderedPageBreak/>
+        <w:t>(*We have explained these files in detail in last section (viz. logging mechanism) of this guide.)</w:t>
+      </w:r>
+    </w:p>
+    <w:p>
+      <w:pPr>
+        <w:rPr>
+          <w:rFonts w:ascii="Open Sans" w:hAnsi="Open Sans" w:cs="Open Sans"/>
+          <w:color w:val="BA3925"/>
+          <w:spacing w:val="-2"/>
+          <w:sz w:val="24"/>
+          <w:szCs w:val="24"/>
+        </w:rPr>
+      </w:pPr>
+    </w:p>
+    <w:p>
+      <w:pPr>
+        <w:rPr>
+          <w:rFonts w:ascii="Open Sans" w:hAnsi="Open Sans" w:cs="Open Sans"/>
+          <w:color w:val="BA3925"/>
+          <w:spacing w:val="-2"/>
+          <w:sz w:val="24"/>
+          <w:szCs w:val="24"/>
+        </w:rPr>
+      </w:pPr>
+      <w:r>
+        <w:rPr>
+          <w:rFonts w:ascii="Open Sans" w:hAnsi="Open Sans" w:cs="Open Sans"/>
+          <w:color w:val="BA3925"/>
+          <w:spacing w:val="-2"/>
+          <w:sz w:val="24"/>
+          <w:szCs w:val="24"/>
         </w:rPr>
         <w:t xml:space="preserve">6. </w:t>
       </w:r>
@@ -2419,7 +3726,150 @@
           <w:sz w:val="24"/>
           <w:szCs w:val="24"/>
         </w:rPr>
-        <w:t xml:space="preserve"> package contains model classes and their respective .hbm.xml file</w:t>
+        <w:t xml:space="preserve"> package contains model classes and their respective .</w:t>
+      </w:r>
+      <w:proofErr w:type="spellStart"/>
+      <w:r>
+        <w:rPr>
+          <w:rFonts w:ascii="Open Sans" w:hAnsi="Open Sans" w:cs="Open Sans"/>
+          <w:color w:val="BA3925"/>
+          <w:spacing w:val="-2"/>
+          <w:sz w:val="24"/>
+          <w:szCs w:val="24"/>
+        </w:rPr>
+        <w:t>hbm.xml</w:t>
+      </w:r>
+      <w:proofErr w:type="spellEnd"/>
+      <w:r>
+        <w:rPr>
+          <w:rFonts w:ascii="Open Sans" w:hAnsi="Open Sans" w:cs="Open Sans"/>
+          <w:color w:val="BA3925"/>
+          <w:spacing w:val="-2"/>
+          <w:sz w:val="24"/>
+          <w:szCs w:val="24"/>
+        </w:rPr>
+        <w:t xml:space="preserve"> file</w:t>
+      </w:r>
+    </w:p>
+    <w:p>
+      <w:pPr>
+        <w:rPr>
+          <w:rFonts w:ascii="Open Sans" w:hAnsi="Open Sans" w:cs="Open Sans"/>
+          <w:color w:val="BA3925"/>
+          <w:spacing w:val="-2"/>
+          <w:sz w:val="24"/>
+          <w:szCs w:val="24"/>
+        </w:rPr>
+      </w:pPr>
+      <w:r>
+        <w:rPr>
+          <w:rFonts w:ascii="Open Sans" w:hAnsi="Open Sans" w:cs="Open Sans"/>
+          <w:noProof/>
+          <w:color w:val="BA3925"/>
+          <w:spacing w:val="-2"/>
+          <w:sz w:val="24"/>
+          <w:szCs w:val="24"/>
+        </w:rPr>
+        <w:drawing>
+          <wp:inline distT="0" distB="0" distL="0" distR="0">
+            <wp:extent cx="5943600" cy="3904695"/>
+            <wp:effectExtent l="19050" t="0" r="0" b="0"/>
+            <wp:docPr id="39" name="Picture 46"/>
+            <wp:cNvGraphicFramePr>
+              <a:graphicFrameLocks xmlns:a="http://schemas.openxmlformats.org/drawingml/2006/main" noChangeAspect="1"/>
+            </wp:cNvGraphicFramePr>
+            <a:graphic xmlns:a="http://schemas.openxmlformats.org/drawingml/2006/main">
+              <a:graphicData uri="http://schemas.openxmlformats.org/drawingml/2006/picture">
+                <pic:pic xmlns:pic="http://schemas.openxmlformats.org/drawingml/2006/picture">
+                  <pic:nvPicPr>
+                    <pic:cNvPr id="0" name="Picture 46"/>
+                    <pic:cNvPicPr>
+                      <a:picLocks noChangeAspect="1" noChangeArrowheads="1"/>
+                    </pic:cNvPicPr>
+                  </pic:nvPicPr>
+                  <pic:blipFill>
+                    <a:blip r:embed="rId31" cstate="print"/>
+                    <a:srcRect/>
+                    <a:stretch>
+                      <a:fillRect/>
+                    </a:stretch>
+                  </pic:blipFill>
+                  <pic:spPr bwMode="auto">
+                    <a:xfrm>
+                      <a:off x="0" y="0"/>
+                      <a:ext cx="5943600" cy="3904695"/>
+                    </a:xfrm>
+                    <a:prstGeom prst="rect">
+                      <a:avLst/>
+                    </a:prstGeom>
+                    <a:noFill/>
+                    <a:ln w="9525">
+                      <a:noFill/>
+                      <a:miter lim="800000"/>
+                      <a:headEnd/>
+                      <a:tailEnd/>
+                    </a:ln>
+                  </pic:spPr>
+                </pic:pic>
+              </a:graphicData>
+            </a:graphic>
+          </wp:inline>
+        </w:drawing>
+      </w:r>
+      <w:r>
+        <w:rPr>
+          <w:rFonts w:ascii="Open Sans" w:hAnsi="Open Sans" w:cs="Open Sans"/>
+          <w:noProof/>
+          <w:color w:val="BA3925"/>
+          <w:spacing w:val="-2"/>
+          <w:sz w:val="24"/>
+          <w:szCs w:val="24"/>
+        </w:rPr>
+        <w:drawing>
+          <wp:inline distT="0" distB="0" distL="0" distR="0">
+            <wp:extent cx="5943600" cy="2065763"/>
+            <wp:effectExtent l="19050" t="0" r="0" b="0"/>
+            <wp:docPr id="41" name="Picture 49"/>
+            <wp:cNvGraphicFramePr>
+              <a:graphicFrameLocks xmlns:a="http://schemas.openxmlformats.org/drawingml/2006/main" noChangeAspect="1"/>
+            </wp:cNvGraphicFramePr>
+            <a:graphic xmlns:a="http://schemas.openxmlformats.org/drawingml/2006/main">
+              <a:graphicData uri="http://schemas.openxmlformats.org/drawingml/2006/picture">
+                <pic:pic xmlns:pic="http://schemas.openxmlformats.org/drawingml/2006/picture">
+                  <pic:nvPicPr>
+                    <pic:cNvPr id="0" name="Picture 49"/>
+                    <pic:cNvPicPr>
+                      <a:picLocks noChangeAspect="1" noChangeArrowheads="1"/>
+                    </pic:cNvPicPr>
+                  </pic:nvPicPr>
+                  <pic:blipFill>
+                    <a:blip r:embed="rId32" cstate="print"/>
+                    <a:srcRect/>
+                    <a:stretch>
+                      <a:fillRect/>
+                    </a:stretch>
+                  </pic:blipFill>
+                  <pic:spPr bwMode="auto">
+                    <a:xfrm>
+                      <a:off x="0" y="0"/>
+                      <a:ext cx="5943600" cy="2065763"/>
+                    </a:xfrm>
+                    <a:prstGeom prst="rect">
+                      <a:avLst/>
+                    </a:prstGeom>
+                    <a:noFill/>
+                    <a:ln w="9525">
+                      <a:noFill/>
+                      <a:miter lim="800000"/>
+                      <a:headEnd/>
+                      <a:tailEnd/>
+                    </a:ln>
+                  </pic:spPr>
+                </pic:pic>
+              </a:graphicData>
+            </a:graphic>
+          </wp:inline>
+        </w:drawing>
       </w:r>
     </w:p>
     <w:p>
@@ -2469,6 +3919,7 @@
           <w:szCs w:val="24"/>
           <w:u w:val="single"/>
         </w:rPr>
+        <w:lastRenderedPageBreak/>
         <w:t xml:space="preserve">We are going to use almost same package structure in all above frameworks project viz. Struts2 and Spring. </w:t>
       </w:r>
     </w:p>
@@ -2596,262 +4047,286 @@
           <w:sz w:val="24"/>
           <w:szCs w:val="24"/>
         </w:rPr>
+        <w:t xml:space="preserve">c) </w:t>
+      </w:r>
+      <w:r>
+        <w:rPr>
+          <w:rFonts w:ascii="Open Sans" w:hAnsi="Open Sans" w:cs="Open Sans"/>
+          <w:color w:val="BA3925"/>
+          <w:spacing w:val="-2"/>
+          <w:sz w:val="24"/>
+          <w:szCs w:val="24"/>
+        </w:rPr>
+        <w:t xml:space="preserve">Create and place packages and files in the respective locations and shown. Pay special attention to log4j.xml and jsp folder in </w:t>
+      </w:r>
+      <w:proofErr w:type="spellStart"/>
+      <w:r>
+        <w:rPr>
+          <w:rFonts w:ascii="Open Sans" w:hAnsi="Open Sans" w:cs="Open Sans"/>
+          <w:color w:val="BA3925"/>
+          <w:spacing w:val="-2"/>
+          <w:sz w:val="24"/>
+          <w:szCs w:val="24"/>
+        </w:rPr>
+        <w:t>src</w:t>
+      </w:r>
+      <w:proofErr w:type="spellEnd"/>
+      <w:r>
+        <w:rPr>
+          <w:rFonts w:ascii="Open Sans" w:hAnsi="Open Sans" w:cs="Open Sans"/>
+          <w:color w:val="BA3925"/>
+          <w:spacing w:val="-2"/>
+          <w:sz w:val="24"/>
+          <w:szCs w:val="24"/>
+        </w:rPr>
+        <w:t>/main/</w:t>
+      </w:r>
+      <w:proofErr w:type="spellStart"/>
+      <w:r>
+        <w:rPr>
+          <w:rFonts w:ascii="Open Sans" w:hAnsi="Open Sans" w:cs="Open Sans"/>
+          <w:color w:val="BA3925"/>
+          <w:spacing w:val="-2"/>
+          <w:sz w:val="24"/>
+          <w:szCs w:val="24"/>
+        </w:rPr>
+        <w:t>webapp</w:t>
+      </w:r>
+      <w:proofErr w:type="spellEnd"/>
+      <w:r>
+        <w:rPr>
+          <w:rFonts w:ascii="Open Sans" w:hAnsi="Open Sans" w:cs="Open Sans"/>
+          <w:color w:val="BA3925"/>
+          <w:spacing w:val="-2"/>
+          <w:sz w:val="24"/>
+          <w:szCs w:val="24"/>
+        </w:rPr>
+        <w:t xml:space="preserve"> folder.</w:t>
+      </w:r>
+    </w:p>
+    <w:p>
+      <w:pPr>
+        <w:rPr>
+          <w:rFonts w:ascii="Open Sans" w:hAnsi="Open Sans" w:cs="Open Sans"/>
+          <w:b/>
+          <w:color w:val="BA3925"/>
+          <w:spacing w:val="-2"/>
+          <w:sz w:val="24"/>
+          <w:szCs w:val="24"/>
+        </w:rPr>
+      </w:pPr>
+      <w:r>
+        <w:rPr>
+          <w:rFonts w:ascii="Open Sans" w:hAnsi="Open Sans" w:cs="Open Sans"/>
+          <w:b/>
+          <w:color w:val="BA3925"/>
+          <w:spacing w:val="-2"/>
+          <w:sz w:val="24"/>
+          <w:szCs w:val="24"/>
+        </w:rPr>
+        <w:t>Files require more attention</w:t>
+      </w:r>
+    </w:p>
+    <w:p>
+      <w:pPr>
+        <w:rPr>
+          <w:rFonts w:ascii="Open Sans" w:hAnsi="Open Sans" w:cs="Open Sans"/>
+          <w:color w:val="BA3925"/>
+          <w:spacing w:val="-2"/>
+          <w:sz w:val="24"/>
+          <w:szCs w:val="24"/>
+        </w:rPr>
+      </w:pPr>
+      <w:r>
+        <w:rPr>
+          <w:rFonts w:ascii="Open Sans" w:hAnsi="Open Sans" w:cs="Open Sans"/>
+          <w:color w:val="BA3925"/>
+          <w:spacing w:val="-2"/>
+          <w:sz w:val="24"/>
+          <w:szCs w:val="24"/>
+        </w:rPr>
+        <w:t>1. How we form package structure</w:t>
+      </w:r>
+    </w:p>
+    <w:p>
+      <w:pPr>
+        <w:rPr>
+          <w:rFonts w:ascii="Open Sans" w:hAnsi="Open Sans" w:cs="Open Sans"/>
+          <w:color w:val="BA3925"/>
+          <w:spacing w:val="-2"/>
+          <w:sz w:val="24"/>
+          <w:szCs w:val="24"/>
+        </w:rPr>
+      </w:pPr>
+      <w:r>
+        <w:rPr>
+          <w:rFonts w:ascii="Open Sans" w:hAnsi="Open Sans" w:cs="Open Sans"/>
+          <w:color w:val="BA3925"/>
+          <w:spacing w:val="-2"/>
+          <w:sz w:val="24"/>
+          <w:szCs w:val="24"/>
+        </w:rPr>
+        <w:t xml:space="preserve">2. Mapping in web.xml file(Very important) </w:t>
+      </w:r>
+    </w:p>
+    <w:p>
+      <w:pPr>
+        <w:rPr>
+          <w:rFonts w:ascii="Open Sans" w:hAnsi="Open Sans" w:cs="Open Sans"/>
+          <w:color w:val="BA3925"/>
+          <w:spacing w:val="-2"/>
+          <w:sz w:val="24"/>
+          <w:szCs w:val="24"/>
+        </w:rPr>
+      </w:pPr>
+      <w:r>
+        <w:rPr>
+          <w:rFonts w:ascii="Open Sans" w:hAnsi="Open Sans" w:cs="Open Sans"/>
+          <w:color w:val="BA3925"/>
+          <w:spacing w:val="-2"/>
+          <w:sz w:val="24"/>
+          <w:szCs w:val="24"/>
+        </w:rPr>
+        <w:t>3. Location and details in log4.xml file</w:t>
+      </w:r>
+    </w:p>
+    <w:p>
+      <w:pPr>
+        <w:rPr>
+          <w:rFonts w:ascii="Open Sans" w:hAnsi="Open Sans" w:cs="Open Sans"/>
+          <w:color w:val="BA3925"/>
+          <w:spacing w:val="-2"/>
+          <w:sz w:val="24"/>
+          <w:szCs w:val="24"/>
+        </w:rPr>
+      </w:pPr>
+      <w:r>
+        <w:rPr>
+          <w:rFonts w:ascii="Open Sans" w:hAnsi="Open Sans" w:cs="Open Sans"/>
+          <w:color w:val="BA3925"/>
+          <w:spacing w:val="-2"/>
+          <w:sz w:val="24"/>
+          <w:szCs w:val="24"/>
+        </w:rPr>
+        <w:t>4. various files in jsp folder</w:t>
+      </w:r>
+    </w:p>
+    <w:p>
+      <w:pPr>
+        <w:rPr>
+          <w:rFonts w:ascii="Open Sans" w:hAnsi="Open Sans" w:cs="Open Sans"/>
+          <w:color w:val="BA3925"/>
+          <w:spacing w:val="-2"/>
+          <w:sz w:val="24"/>
+          <w:szCs w:val="24"/>
+        </w:rPr>
+      </w:pPr>
+      <w:r>
+        <w:rPr>
+          <w:rFonts w:ascii="Open Sans" w:hAnsi="Open Sans" w:cs="Open Sans"/>
+          <w:color w:val="BA3925"/>
+          <w:spacing w:val="-2"/>
+          <w:sz w:val="24"/>
+          <w:szCs w:val="24"/>
+        </w:rPr>
+        <w:t xml:space="preserve">5. Files in controller package to study the handling of the request. </w:t>
+      </w:r>
+    </w:p>
+    <w:p>
+      <w:pPr>
+        <w:rPr>
+          <w:rFonts w:ascii="Open Sans" w:hAnsi="Open Sans" w:cs="Open Sans"/>
+          <w:b/>
+          <w:color w:val="BA3925"/>
+          <w:spacing w:val="-2"/>
+          <w:sz w:val="24"/>
+          <w:szCs w:val="24"/>
+          <w:u w:val="single"/>
+        </w:rPr>
+      </w:pPr>
+      <w:r>
+        <w:rPr>
+          <w:rFonts w:ascii="Open Sans" w:hAnsi="Open Sans" w:cs="Open Sans"/>
+          <w:b/>
+          <w:color w:val="BA3925"/>
+          <w:spacing w:val="-2"/>
+          <w:sz w:val="24"/>
+          <w:szCs w:val="24"/>
+          <w:u w:val="single"/>
+        </w:rPr>
+        <w:t>To run the application</w:t>
+      </w:r>
+      <w:r>
+        <w:rPr>
+          <w:rFonts w:ascii="Open Sans" w:hAnsi="Open Sans" w:cs="Open Sans"/>
+          <w:b/>
+          <w:color w:val="BA3925"/>
+          <w:spacing w:val="-2"/>
+          <w:sz w:val="24"/>
+          <w:szCs w:val="24"/>
+          <w:u w:val="single"/>
+        </w:rPr>
+        <w:t>:</w:t>
+      </w:r>
+    </w:p>
+    <w:p>
+      <w:pPr>
+        <w:rPr>
+          <w:rFonts w:ascii="Open Sans" w:hAnsi="Open Sans" w:cs="Open Sans"/>
+          <w:color w:val="BA3925"/>
+          <w:spacing w:val="-2"/>
+          <w:sz w:val="24"/>
+          <w:szCs w:val="24"/>
+        </w:rPr>
+      </w:pPr>
+      <w:r>
+        <w:rPr>
+          <w:rFonts w:ascii="Open Sans" w:hAnsi="Open Sans" w:cs="Open Sans"/>
+          <w:color w:val="BA3925"/>
+          <w:spacing w:val="-2"/>
+          <w:sz w:val="24"/>
+          <w:szCs w:val="24"/>
+        </w:rPr>
+        <w:t>Right click on</w:t>
+      </w:r>
+      <w:r>
+        <w:rPr>
+          <w:rFonts w:ascii="Open Sans" w:hAnsi="Open Sans" w:cs="Open Sans"/>
+          <w:color w:val="BA3925"/>
+          <w:spacing w:val="-2"/>
+          <w:sz w:val="24"/>
+          <w:szCs w:val="24"/>
+        </w:rPr>
+        <w:t xml:space="preserve"> the project and Run As-&gt; Run on server</w:t>
+      </w:r>
+    </w:p>
+    <w:p>
+      <w:pPr>
+        <w:rPr>
+          <w:rFonts w:ascii="Open Sans" w:hAnsi="Open Sans" w:cs="Open Sans"/>
+          <w:color w:val="BA3925"/>
+          <w:spacing w:val="-2"/>
+          <w:sz w:val="24"/>
+          <w:szCs w:val="24"/>
+        </w:rPr>
+      </w:pPr>
+      <w:r>
+        <w:rPr>
+          <w:rFonts w:ascii="Open Sans" w:hAnsi="Open Sans" w:cs="Open Sans"/>
+          <w:color w:val="BA3925"/>
+          <w:spacing w:val="-2"/>
+          <w:sz w:val="24"/>
+          <w:szCs w:val="24"/>
+        </w:rPr>
+        <w:t>When the application runs it will look as below:</w:t>
+      </w:r>
+    </w:p>
+    <w:p>
+      <w:r>
+        <w:rPr>
+          <w:noProof/>
+        </w:rPr>
         <w:lastRenderedPageBreak/>
-        <w:t xml:space="preserve">c) </w:t>
-      </w:r>
-      <w:r>
-        <w:rPr>
-          <w:rFonts w:ascii="Open Sans" w:hAnsi="Open Sans" w:cs="Open Sans"/>
-          <w:color w:val="BA3925"/>
-          <w:spacing w:val="-2"/>
-          <w:sz w:val="24"/>
-          <w:szCs w:val="24"/>
-        </w:rPr>
-        <w:t xml:space="preserve">Create and place packages and files in the respective locations and shown. Pay special attention to log4j.xml and jsp folder in </w:t>
-      </w:r>
-      <w:r>
-        <w:rPr>
-          <w:rFonts w:ascii="Open Sans" w:hAnsi="Open Sans" w:cs="Open Sans"/>
-          <w:color w:val="BA3925"/>
-          <w:spacing w:val="-2"/>
-          <w:sz w:val="24"/>
-          <w:szCs w:val="24"/>
-        </w:rPr>
-        <w:t>src/main/webapp</w:t>
-      </w:r>
-      <w:r>
-        <w:rPr>
-          <w:rFonts w:ascii="Open Sans" w:hAnsi="Open Sans" w:cs="Open Sans"/>
-          <w:color w:val="BA3925"/>
-          <w:spacing w:val="-2"/>
-          <w:sz w:val="24"/>
-          <w:szCs w:val="24"/>
-        </w:rPr>
-        <w:t xml:space="preserve"> folder.</w:t>
-      </w:r>
-    </w:p>
-    <w:p>
-      <w:pPr>
-        <w:rPr>
-          <w:rFonts w:ascii="Open Sans" w:hAnsi="Open Sans" w:cs="Open Sans"/>
-          <w:b/>
-          <w:color w:val="BA3925"/>
-          <w:spacing w:val="-2"/>
-          <w:sz w:val="24"/>
-          <w:szCs w:val="24"/>
-        </w:rPr>
-      </w:pPr>
-      <w:r>
-        <w:rPr>
-          <w:rFonts w:ascii="Open Sans" w:hAnsi="Open Sans" w:cs="Open Sans"/>
-          <w:b/>
-          <w:color w:val="BA3925"/>
-          <w:spacing w:val="-2"/>
-          <w:sz w:val="24"/>
-          <w:szCs w:val="24"/>
-        </w:rPr>
-        <w:t>Files require more attention</w:t>
-      </w:r>
-    </w:p>
-    <w:p>
-      <w:pPr>
-        <w:rPr>
-          <w:rFonts w:ascii="Open Sans" w:hAnsi="Open Sans" w:cs="Open Sans"/>
-          <w:color w:val="BA3925"/>
-          <w:spacing w:val="-2"/>
-          <w:sz w:val="24"/>
-          <w:szCs w:val="24"/>
-        </w:rPr>
-      </w:pPr>
-      <w:r>
-        <w:rPr>
-          <w:rFonts w:ascii="Open Sans" w:hAnsi="Open Sans" w:cs="Open Sans"/>
-          <w:color w:val="BA3925"/>
-          <w:spacing w:val="-2"/>
-          <w:sz w:val="24"/>
-          <w:szCs w:val="24"/>
-        </w:rPr>
-        <w:t>1. How we form package structure</w:t>
-      </w:r>
-    </w:p>
-    <w:p>
-      <w:pPr>
-        <w:rPr>
-          <w:rFonts w:ascii="Open Sans" w:hAnsi="Open Sans" w:cs="Open Sans"/>
-          <w:color w:val="BA3925"/>
-          <w:spacing w:val="-2"/>
-          <w:sz w:val="24"/>
-          <w:szCs w:val="24"/>
-        </w:rPr>
-      </w:pPr>
-      <w:r>
-        <w:rPr>
-          <w:rFonts w:ascii="Open Sans" w:hAnsi="Open Sans" w:cs="Open Sans"/>
-          <w:color w:val="BA3925"/>
-          <w:spacing w:val="-2"/>
-          <w:sz w:val="24"/>
-          <w:szCs w:val="24"/>
-        </w:rPr>
-        <w:t xml:space="preserve">2. Mapping in web.xml file(Very important) </w:t>
-      </w:r>
-    </w:p>
-    <w:p>
-      <w:pPr>
-        <w:rPr>
-          <w:rFonts w:ascii="Open Sans" w:hAnsi="Open Sans" w:cs="Open Sans"/>
-          <w:color w:val="BA3925"/>
-          <w:spacing w:val="-2"/>
-          <w:sz w:val="24"/>
-          <w:szCs w:val="24"/>
-        </w:rPr>
-      </w:pPr>
-      <w:r>
-        <w:rPr>
-          <w:rFonts w:ascii="Open Sans" w:hAnsi="Open Sans" w:cs="Open Sans"/>
-          <w:color w:val="BA3925"/>
-          <w:spacing w:val="-2"/>
-          <w:sz w:val="24"/>
-          <w:szCs w:val="24"/>
-        </w:rPr>
-        <w:t>3. Location and details in log4.xml file</w:t>
-      </w:r>
-    </w:p>
-    <w:p>
-      <w:pPr>
-        <w:rPr>
-          <w:rFonts w:ascii="Open Sans" w:hAnsi="Open Sans" w:cs="Open Sans"/>
-          <w:color w:val="BA3925"/>
-          <w:spacing w:val="-2"/>
-          <w:sz w:val="24"/>
-          <w:szCs w:val="24"/>
-        </w:rPr>
-      </w:pPr>
-      <w:r>
-        <w:rPr>
-          <w:rFonts w:ascii="Open Sans" w:hAnsi="Open Sans" w:cs="Open Sans"/>
-          <w:color w:val="BA3925"/>
-          <w:spacing w:val="-2"/>
-          <w:sz w:val="24"/>
-          <w:szCs w:val="24"/>
-        </w:rPr>
-        <w:t>4. various files in jsp folder</w:t>
-      </w:r>
-    </w:p>
-    <w:p>
-      <w:pPr>
-        <w:rPr>
-          <w:rFonts w:ascii="Open Sans" w:hAnsi="Open Sans" w:cs="Open Sans"/>
-          <w:color w:val="BA3925"/>
-          <w:spacing w:val="-2"/>
-          <w:sz w:val="24"/>
-          <w:szCs w:val="24"/>
-        </w:rPr>
-      </w:pPr>
-      <w:r>
-        <w:rPr>
-          <w:rFonts w:ascii="Open Sans" w:hAnsi="Open Sans" w:cs="Open Sans"/>
-          <w:color w:val="BA3925"/>
-          <w:spacing w:val="-2"/>
-          <w:sz w:val="24"/>
-          <w:szCs w:val="24"/>
-        </w:rPr>
-        <w:t xml:space="preserve">5. Files in controller package to study the handling of the request. </w:t>
-      </w:r>
-    </w:p>
-    <w:p>
-      <w:pPr>
-        <w:rPr>
-          <w:rFonts w:ascii="Open Sans" w:hAnsi="Open Sans" w:cs="Open Sans"/>
-          <w:b/>
-          <w:color w:val="BA3925"/>
-          <w:spacing w:val="-2"/>
-          <w:sz w:val="24"/>
-          <w:szCs w:val="24"/>
-          <w:u w:val="single"/>
-        </w:rPr>
-      </w:pPr>
-      <w:r>
-        <w:rPr>
-          <w:rFonts w:ascii="Open Sans" w:hAnsi="Open Sans" w:cs="Open Sans"/>
-          <w:b/>
-          <w:color w:val="BA3925"/>
-          <w:spacing w:val="-2"/>
-          <w:sz w:val="24"/>
-          <w:szCs w:val="24"/>
-          <w:u w:val="single"/>
-        </w:rPr>
-        <w:t>To run the application</w:t>
-      </w:r>
-      <w:r>
-        <w:rPr>
-          <w:rFonts w:ascii="Open Sans" w:hAnsi="Open Sans" w:cs="Open Sans"/>
-          <w:b/>
-          <w:color w:val="BA3925"/>
-          <w:spacing w:val="-2"/>
-          <w:sz w:val="24"/>
-          <w:szCs w:val="24"/>
-          <w:u w:val="single"/>
-        </w:rPr>
-        <w:t>:</w:t>
-      </w:r>
-    </w:p>
-    <w:p>
-      <w:pPr>
-        <w:rPr>
-          <w:rFonts w:ascii="Open Sans" w:hAnsi="Open Sans" w:cs="Open Sans"/>
-          <w:color w:val="BA3925"/>
-          <w:spacing w:val="-2"/>
-          <w:sz w:val="24"/>
-          <w:szCs w:val="24"/>
-        </w:rPr>
-      </w:pPr>
-      <w:r>
-        <w:rPr>
-          <w:rFonts w:ascii="Open Sans" w:hAnsi="Open Sans" w:cs="Open Sans"/>
-          <w:color w:val="BA3925"/>
-          <w:spacing w:val="-2"/>
-          <w:sz w:val="24"/>
-          <w:szCs w:val="24"/>
-        </w:rPr>
-        <w:t>Right click on</w:t>
-      </w:r>
-      <w:r>
-        <w:rPr>
-          <w:rFonts w:ascii="Open Sans" w:hAnsi="Open Sans" w:cs="Open Sans"/>
-          <w:color w:val="BA3925"/>
-          <w:spacing w:val="-2"/>
-          <w:sz w:val="24"/>
-          <w:szCs w:val="24"/>
-        </w:rPr>
-        <w:t xml:space="preserve"> the project and Run As-&gt; Run on server</w:t>
-      </w:r>
-    </w:p>
-    <w:p>
-      <w:pPr>
-        <w:rPr>
-          <w:rFonts w:ascii="Open Sans" w:hAnsi="Open Sans" w:cs="Open Sans"/>
-          <w:color w:val="BA3925"/>
-          <w:spacing w:val="-2"/>
-          <w:sz w:val="24"/>
-          <w:szCs w:val="24"/>
-        </w:rPr>
-      </w:pPr>
-      <w:r>
-        <w:rPr>
-          <w:rFonts w:ascii="Open Sans" w:hAnsi="Open Sans" w:cs="Open Sans"/>
-          <w:color w:val="BA3925"/>
-          <w:spacing w:val="-2"/>
-          <w:sz w:val="24"/>
-          <w:szCs w:val="24"/>
-        </w:rPr>
-        <w:t>When the application runs it will look as below:</w:t>
-      </w:r>
-    </w:p>
-    <w:p>
-      <w:r>
-        <w:rPr>
-          <w:noProof/>
-        </w:rPr>
         <w:drawing>
           <wp:inline distT="0" distB="0" distL="0" distR="0">
             <wp:extent cx="4981575" cy="2619375"/>
@@ -2870,7 +4345,7 @@
                     </pic:cNvPicPr>
                   </pic:nvPicPr>
                   <pic:blipFill>
-                    <a:blip r:embed="rId16"/>
+                    <a:blip r:embed="rId33" cstate="print"/>
                     <a:srcRect/>
                     <a:stretch>
                       <a:fillRect/>
@@ -2925,7 +4400,6 @@
         <w:rPr>
           <w:noProof/>
         </w:rPr>
-        <w:lastRenderedPageBreak/>
         <w:drawing>
           <wp:inline distT="0" distB="0" distL="0" distR="0">
             <wp:extent cx="4286250" cy="4257675"/>
@@ -2944,7 +4418,7 @@
                     </pic:cNvPicPr>
                   </pic:nvPicPr>
                   <pic:blipFill>
-                    <a:blip r:embed="rId17"/>
+                    <a:blip r:embed="rId34" cstate="print"/>
                     <a:srcRect/>
                     <a:stretch>
                       <a:fillRect/>
@@ -3029,6 +4503,7 @@
         <w:rPr>
           <w:noProof/>
         </w:rPr>
+        <w:lastRenderedPageBreak/>
         <w:drawing>
           <wp:inline distT="0" distB="0" distL="0" distR="0">
             <wp:extent cx="4229100" cy="2457450"/>
@@ -3047,7 +4522,7 @@
                     </pic:cNvPicPr>
                   </pic:nvPicPr>
                   <pic:blipFill>
-                    <a:blip r:embed="rId18"/>
+                    <a:blip r:embed="rId35" cstate="print"/>
                     <a:srcRect/>
                     <a:stretch>
                       <a:fillRect/>
@@ -3103,7 +4578,6 @@
         <w:rPr>
           <w:noProof/>
         </w:rPr>
-        <w:lastRenderedPageBreak/>
         <w:drawing>
           <wp:inline distT="0" distB="0" distL="0" distR="0">
             <wp:extent cx="4467225" cy="1762125"/>
@@ -3122,7 +4596,7 @@
                     </pic:cNvPicPr>
                   </pic:nvPicPr>
                   <pic:blipFill>
-                    <a:blip r:embed="rId19"/>
+                    <a:blip r:embed="rId36" cstate="print"/>
                     <a:srcRect/>
                     <a:stretch>
                       <a:fillRect/>
@@ -3198,6 +4672,7 @@
         <w:rPr>
           <w:noProof/>
         </w:rPr>
+        <w:lastRenderedPageBreak/>
         <w:drawing>
           <wp:inline distT="0" distB="0" distL="0" distR="0">
             <wp:extent cx="4343400" cy="2638425"/>
@@ -3216,7 +4691,7 @@
                     </pic:cNvPicPr>
                   </pic:nvPicPr>
                   <pic:blipFill>
-                    <a:blip r:embed="rId20"/>
+                    <a:blip r:embed="rId37" cstate="print"/>
                     <a:srcRect/>
                     <a:stretch>
                       <a:fillRect/>
@@ -3268,7 +4743,7 @@
                     </pic:cNvPicPr>
                   </pic:nvPicPr>
                   <pic:blipFill>
-                    <a:blip r:embed="rId21"/>
+                    <a:blip r:embed="rId38" cstate="print"/>
                     <a:srcRect/>
                     <a:stretch>
                       <a:fillRect/>
@@ -3373,7 +4848,7 @@
                     </pic:cNvPicPr>
                   </pic:nvPicPr>
                   <pic:blipFill>
-                    <a:blip r:embed="rId22"/>
+                    <a:blip r:embed="rId39" cstate="print"/>
                     <a:srcRect/>
                     <a:stretch>
                       <a:fillRect/>
@@ -3426,7 +4901,7 @@
                     </pic:cNvPicPr>
                   </pic:nvPicPr>
                   <pic:blipFill>
-                    <a:blip r:embed="rId23"/>
+                    <a:blip r:embed="rId40" cstate="print"/>
                     <a:srcRect/>
                     <a:stretch>
                       <a:fillRect/>
@@ -3521,7 +4996,7 @@
                     </pic:cNvPicPr>
                   </pic:nvPicPr>
                   <pic:blipFill>
-                    <a:blip r:embed="rId24"/>
+                    <a:blip r:embed="rId41" cstate="print"/>
                     <a:srcRect/>
                     <a:stretch>
                       <a:fillRect/>
@@ -3574,7 +5049,7 @@
                     </pic:cNvPicPr>
                   </pic:nvPicPr>
                   <pic:blipFill>
-                    <a:blip r:embed="rId25"/>
+                    <a:blip r:embed="rId42" cstate="print"/>
                     <a:srcRect/>
                     <a:stretch>
                       <a:fillRect/>
@@ -3692,7 +5167,7 @@
                     </pic:cNvPicPr>
                   </pic:nvPicPr>
                   <pic:blipFill>
-                    <a:blip r:embed="rId26"/>
+                    <a:blip r:embed="rId43" cstate="print"/>
                     <a:srcRect/>
                     <a:stretch>
                       <a:fillRect/>
@@ -3745,7 +5220,7 @@
                     </pic:cNvPicPr>
                   </pic:nvPicPr>
                   <pic:blipFill>
-                    <a:blip r:embed="rId27"/>
+                    <a:blip r:embed="rId44" cstate="print"/>
                     <a:srcRect/>
                     <a:stretch>
                       <a:fillRect/>
@@ -3847,7 +5322,25 @@
           <w:b/>
           <w:spacing w:val="-2"/>
         </w:rPr>
-        <w:t>INFO    2020-09-11 12:03:05,308 [http-nio-8080-exec-5] org.hibernate.annotations.common.Version  - HCANN000001: Hibernate Commons Annotations {4.0.2.Final}</w:t>
+        <w:t xml:space="preserve">INFO    2020-09-11 12:03:05,308 [http-nio-8080-exec-5] </w:t>
+      </w:r>
+      <w:proofErr w:type="spellStart"/>
+      <w:r>
+        <w:rPr>
+          <w:rFonts w:ascii="Courier New" w:hAnsi="Courier New" w:cs="Courier New"/>
+          <w:b/>
+          <w:spacing w:val="-2"/>
+        </w:rPr>
+        <w:t>org.hibernate.annotations.common.Version</w:t>
+      </w:r>
+      <w:proofErr w:type="spellEnd"/>
+      <w:r>
+        <w:rPr>
+          <w:rFonts w:ascii="Courier New" w:hAnsi="Courier New" w:cs="Courier New"/>
+          <w:b/>
+          <w:spacing w:val="-2"/>
+        </w:rPr>
+        <w:t xml:space="preserve">  - HCANN000001: Hibernate Commons Annotations {4.0.2.Final}</w:t>
       </w:r>
     </w:p>
     <w:p>
@@ -3870,7 +5363,25 @@
           <w:b/>
           <w:spacing w:val="-2"/>
         </w:rPr>
-        <w:t>INFO    2020-09-11 12:03:05,351 [http-nio-8080-exec-5] org.hibernate.Version  - HHH000412: Hibernate Core {4.2.2.Final}</w:t>
+        <w:t xml:space="preserve">INFO    2020-09-11 12:03:05,351 [http-nio-8080-exec-5] </w:t>
+      </w:r>
+      <w:proofErr w:type="spellStart"/>
+      <w:r>
+        <w:rPr>
+          <w:rFonts w:ascii="Courier New" w:hAnsi="Courier New" w:cs="Courier New"/>
+          <w:b/>
+          <w:spacing w:val="-2"/>
+        </w:rPr>
+        <w:t>org.hibernate.Version</w:t>
+      </w:r>
+      <w:proofErr w:type="spellEnd"/>
+      <w:r>
+        <w:rPr>
+          <w:rFonts w:ascii="Courier New" w:hAnsi="Courier New" w:cs="Courier New"/>
+          <w:b/>
+          <w:spacing w:val="-2"/>
+        </w:rPr>
+        <w:t xml:space="preserve">  - HHH000412: Hibernate Core {4.2.2.Final}</w:t>
       </w:r>
     </w:p>
     <w:p>
@@ -3893,7 +5404,43 @@
           <w:b/>
           <w:spacing w:val="-2"/>
         </w:rPr>
-        <w:t>INFO    2020-09-11 12:03:05,364 [http-nio-8080-exec-5] org.hibernate.cfg.Environment  - HHH000206: hibernate.properties not found</w:t>
+        <w:t xml:space="preserve">INFO    2020-09-11 12:03:05,364 [http-nio-8080-exec-5] </w:t>
+      </w:r>
+      <w:proofErr w:type="spellStart"/>
+      <w:r>
+        <w:rPr>
+          <w:rFonts w:ascii="Courier New" w:hAnsi="Courier New" w:cs="Courier New"/>
+          <w:b/>
+          <w:spacing w:val="-2"/>
+        </w:rPr>
+        <w:t>org.hibernate.cfg.Environment</w:t>
+      </w:r>
+      <w:proofErr w:type="spellEnd"/>
+      <w:r>
+        <w:rPr>
+          <w:rFonts w:ascii="Courier New" w:hAnsi="Courier New" w:cs="Courier New"/>
+          <w:b/>
+          <w:spacing w:val="-2"/>
+        </w:rPr>
+        <w:t xml:space="preserve">  - HHH000206: </w:t>
+      </w:r>
+      <w:proofErr w:type="spellStart"/>
+      <w:r>
+        <w:rPr>
+          <w:rFonts w:ascii="Courier New" w:hAnsi="Courier New" w:cs="Courier New"/>
+          <w:b/>
+          <w:spacing w:val="-2"/>
+        </w:rPr>
+        <w:t>hibernate.properties</w:t>
+      </w:r>
+      <w:proofErr w:type="spellEnd"/>
+      <w:r>
+        <w:rPr>
+          <w:rFonts w:ascii="Courier New" w:hAnsi="Courier New" w:cs="Courier New"/>
+          <w:b/>
+          <w:spacing w:val="-2"/>
+        </w:rPr>
+        <w:t xml:space="preserve"> not found</w:t>
       </w:r>
     </w:p>
     <w:p>
@@ -3916,8 +5463,54 @@
           <w:b/>
           <w:spacing w:val="-2"/>
         </w:rPr>
-        <w:t>INFO    2020-09-11 12:03:05,373 [http-nio-8080-exec-5] org.hibernate.cfg.Environment  - HHH000021: Bytecode provider name : javassist</w:t>
-      </w:r>
+        <w:t xml:space="preserve">INFO    2020-09-11 12:03:05,373 [http-nio-8080-exec-5] </w:t>
+      </w:r>
+      <w:proofErr w:type="spellStart"/>
+      <w:r>
+        <w:rPr>
+          <w:rFonts w:ascii="Courier New" w:hAnsi="Courier New" w:cs="Courier New"/>
+          <w:b/>
+          <w:spacing w:val="-2"/>
+        </w:rPr>
+        <w:t>org.hibernate.cfg.Environment</w:t>
+      </w:r>
+      <w:proofErr w:type="spellEnd"/>
+      <w:r>
+        <w:rPr>
+          <w:rFonts w:ascii="Courier New" w:hAnsi="Courier New" w:cs="Courier New"/>
+          <w:b/>
+          <w:spacing w:val="-2"/>
+        </w:rPr>
+        <w:t xml:space="preserve">  - HHH000021: </w:t>
+      </w:r>
+      <w:proofErr w:type="spellStart"/>
+      <w:r>
+        <w:rPr>
+          <w:rFonts w:ascii="Courier New" w:hAnsi="Courier New" w:cs="Courier New"/>
+          <w:b/>
+          <w:spacing w:val="-2"/>
+        </w:rPr>
+        <w:t>Bytecode</w:t>
+      </w:r>
+      <w:proofErr w:type="spellEnd"/>
+      <w:r>
+        <w:rPr>
+          <w:rFonts w:ascii="Courier New" w:hAnsi="Courier New" w:cs="Courier New"/>
+          <w:b/>
+          <w:spacing w:val="-2"/>
+        </w:rPr>
+        <w:t xml:space="preserve"> provider name : </w:t>
+      </w:r>
+      <w:proofErr w:type="spellStart"/>
+      <w:r>
+        <w:rPr>
+          <w:rFonts w:ascii="Courier New" w:hAnsi="Courier New" w:cs="Courier New"/>
+          <w:b/>
+          <w:spacing w:val="-2"/>
+        </w:rPr>
+        <w:t>javassist</w:t>
+      </w:r>
+      <w:proofErr w:type="spellEnd"/>
     </w:p>
     <w:p>
       <w:pPr>
@@ -3940,8 +5533,36 @@
           <w:spacing w:val="-2"/>
         </w:rPr>
         <w:lastRenderedPageBreak/>
-        <w:t>INFO    2020-09-11 12:03:05,488 [http-nio-8080-exec-5] org.hibernate.cfg.Configuration  - HHH000043: Configuring from resource: /hibernate.cfg.xml</w:t>
-      </w:r>
+        <w:t xml:space="preserve">INFO    2020-09-11 12:03:05,488 [http-nio-8080-exec-5] </w:t>
+      </w:r>
+      <w:proofErr w:type="spellStart"/>
+      <w:r>
+        <w:rPr>
+          <w:rFonts w:ascii="Courier New" w:hAnsi="Courier New" w:cs="Courier New"/>
+          <w:b/>
+          <w:spacing w:val="-2"/>
+        </w:rPr>
+        <w:t>org.hibernate.cfg.Configuration</w:t>
+      </w:r>
+      <w:proofErr w:type="spellEnd"/>
+      <w:r>
+        <w:rPr>
+          <w:rFonts w:ascii="Courier New" w:hAnsi="Courier New" w:cs="Courier New"/>
+          <w:b/>
+          <w:spacing w:val="-2"/>
+        </w:rPr>
+        <w:t xml:space="preserve">  - HHH000043: Configuring from resource: /</w:t>
+      </w:r>
+      <w:proofErr w:type="spellStart"/>
+      <w:r>
+        <w:rPr>
+          <w:rFonts w:ascii="Courier New" w:hAnsi="Courier New" w:cs="Courier New"/>
+          <w:b/>
+          <w:spacing w:val="-2"/>
+        </w:rPr>
+        <w:t>hibernate.cfg.xml</w:t>
+      </w:r>
+      <w:proofErr w:type="spellEnd"/>
     </w:p>
     <w:p>
       <w:pPr>
@@ -3963,8 +5584,36 @@
           <w:b/>
           <w:spacing w:val="-2"/>
         </w:rPr>
-        <w:t>INFO    2020-09-11 12:03:05,489 [http-nio-8080-exec-5] org.hibernate.cfg.Configuration  - HHH000040: Configuration resource: /hibernate.cfg.xml</w:t>
-      </w:r>
+        <w:t xml:space="preserve">INFO    2020-09-11 12:03:05,489 [http-nio-8080-exec-5] </w:t>
+      </w:r>
+      <w:proofErr w:type="spellStart"/>
+      <w:r>
+        <w:rPr>
+          <w:rFonts w:ascii="Courier New" w:hAnsi="Courier New" w:cs="Courier New"/>
+          <w:b/>
+          <w:spacing w:val="-2"/>
+        </w:rPr>
+        <w:t>org.hibernate.cfg.Configuration</w:t>
+      </w:r>
+      <w:proofErr w:type="spellEnd"/>
+      <w:r>
+        <w:rPr>
+          <w:rFonts w:ascii="Courier New" w:hAnsi="Courier New" w:cs="Courier New"/>
+          <w:b/>
+          <w:spacing w:val="-2"/>
+        </w:rPr>
+        <w:t xml:space="preserve">  - HHH000040: Configuration resource: /</w:t>
+      </w:r>
+      <w:proofErr w:type="spellStart"/>
+      <w:r>
+        <w:rPr>
+          <w:rFonts w:ascii="Courier New" w:hAnsi="Courier New" w:cs="Courier New"/>
+          <w:b/>
+          <w:spacing w:val="-2"/>
+        </w:rPr>
+        <w:t>hibernate.cfg.xml</w:t>
+      </w:r>
+      <w:proofErr w:type="spellEnd"/>
     </w:p>
     <w:p>
       <w:pPr>
@@ -3986,8 +5635,36 @@
           <w:b/>
           <w:spacing w:val="-2"/>
         </w:rPr>
-        <w:t>INFO    2020-09-11 12:03:05,748 [http-nio-8080-exec-5] org.hibernate.cfg.Configuration  - HHH000221: Reading mappings from resource: model/Student.hbm.xml</w:t>
-      </w:r>
+        <w:t xml:space="preserve">INFO    2020-09-11 12:03:05,748 [http-nio-8080-exec-5] </w:t>
+      </w:r>
+      <w:proofErr w:type="spellStart"/>
+      <w:r>
+        <w:rPr>
+          <w:rFonts w:ascii="Courier New" w:hAnsi="Courier New" w:cs="Courier New"/>
+          <w:b/>
+          <w:spacing w:val="-2"/>
+        </w:rPr>
+        <w:t>org.hibernate.cfg.Configuration</w:t>
+      </w:r>
+      <w:proofErr w:type="spellEnd"/>
+      <w:r>
+        <w:rPr>
+          <w:rFonts w:ascii="Courier New" w:hAnsi="Courier New" w:cs="Courier New"/>
+          <w:b/>
+          <w:spacing w:val="-2"/>
+        </w:rPr>
+        <w:t xml:space="preserve">  - HHH000221: Reading mappings from resource: model/</w:t>
+      </w:r>
+      <w:proofErr w:type="spellStart"/>
+      <w:r>
+        <w:rPr>
+          <w:rFonts w:ascii="Courier New" w:hAnsi="Courier New" w:cs="Courier New"/>
+          <w:b/>
+          <w:spacing w:val="-2"/>
+        </w:rPr>
+        <w:t>Student.hbm.xml</w:t>
+      </w:r>
+      <w:proofErr w:type="spellEnd"/>
     </w:p>
     <w:p>
       <w:pPr>
@@ -4009,7 +5686,43 @@
           <w:b/>
           <w:spacing w:val="-2"/>
         </w:rPr>
-        <w:t>INFO    2020-09-11 12:03:06,399 [http-nio-8080-exec-5] org.hibernate.cfg.Configuration  - HHH000041: Configured SessionFactory: null</w:t>
+        <w:t xml:space="preserve">INFO    2020-09-11 12:03:06,399 [http-nio-8080-exec-5] </w:t>
+      </w:r>
+      <w:proofErr w:type="spellStart"/>
+      <w:r>
+        <w:rPr>
+          <w:rFonts w:ascii="Courier New" w:hAnsi="Courier New" w:cs="Courier New"/>
+          <w:b/>
+          <w:spacing w:val="-2"/>
+        </w:rPr>
+        <w:t>org.hibernate.cfg.Configuration</w:t>
+      </w:r>
+      <w:proofErr w:type="spellEnd"/>
+      <w:r>
+        <w:rPr>
+          <w:rFonts w:ascii="Courier New" w:hAnsi="Courier New" w:cs="Courier New"/>
+          <w:b/>
+          <w:spacing w:val="-2"/>
+        </w:rPr>
+        <w:t xml:space="preserve">  - HHH000041: Configured </w:t>
+      </w:r>
+      <w:proofErr w:type="spellStart"/>
+      <w:r>
+        <w:rPr>
+          <w:rFonts w:ascii="Courier New" w:hAnsi="Courier New" w:cs="Courier New"/>
+          <w:b/>
+          <w:spacing w:val="-2"/>
+        </w:rPr>
+        <w:t>SessionFactory</w:t>
+      </w:r>
+      <w:proofErr w:type="spellEnd"/>
+      <w:r>
+        <w:rPr>
+          <w:rFonts w:ascii="Courier New" w:hAnsi="Courier New" w:cs="Courier New"/>
+          <w:b/>
+          <w:spacing w:val="-2"/>
+        </w:rPr>
+        <w:t>: null</w:t>
       </w:r>
     </w:p>
     <w:p>
@@ -4078,7 +5791,25 @@
           <w:b/>
           <w:spacing w:val="-2"/>
         </w:rPr>
-        <w:t>INFO    2020-09-11 12:03:06,716 [http-nio-8080-exec-5] org.hibernate.service.jdbc.connections.internal.DriverManagerConnectionProviderImpl  - HHH000006: Autocommit mode: false</w:t>
+        <w:t xml:space="preserve">INFO    2020-09-11 12:03:06,716 [http-nio-8080-exec-5] org.hibernate.service.jdbc.connections.internal.DriverManagerConnectionProviderImpl  - HHH000006: </w:t>
+      </w:r>
+      <w:proofErr w:type="spellStart"/>
+      <w:r>
+        <w:rPr>
+          <w:rFonts w:ascii="Courier New" w:hAnsi="Courier New" w:cs="Courier New"/>
+          <w:b/>
+          <w:spacing w:val="-2"/>
+        </w:rPr>
+        <w:t>Autocommit</w:t>
+      </w:r>
+      <w:proofErr w:type="spellEnd"/>
+      <w:r>
+        <w:rPr>
+          <w:rFonts w:ascii="Courier New" w:hAnsi="Courier New" w:cs="Courier New"/>
+          <w:b/>
+          <w:spacing w:val="-2"/>
+        </w:rPr>
+        <w:t xml:space="preserve"> mode: false</w:t>
       </w:r>
     </w:p>
     <w:p>
@@ -4101,7 +5832,61 @@
           <w:b/>
           <w:spacing w:val="-2"/>
         </w:rPr>
-        <w:t>INFO    2020-09-11 12:03:06,719 [http-nio-8080-exec-5] org.hibernate.service.jdbc.connections.internal.DriverManagerConnectionProviderImpl  - HHH000401: using driver [com.mysql.cj.jdbc.Driver] at URL [jdbc:mysql://localhost:3306/test?useSSL=false]</w:t>
+        <w:t>INFO    2020-09-11 12:03:06,719 [http-nio-8080-exec-5] org.hibernate.service.jdbc.connections.internal.DriverManagerConnectionProviderImpl  - HHH000401: using driver [</w:t>
+      </w:r>
+      <w:proofErr w:type="spellStart"/>
+      <w:r>
+        <w:rPr>
+          <w:rFonts w:ascii="Courier New" w:hAnsi="Courier New" w:cs="Courier New"/>
+          <w:b/>
+          <w:spacing w:val="-2"/>
+        </w:rPr>
+        <w:t>com.mysql.cj.jdbc.Driver</w:t>
+      </w:r>
+      <w:proofErr w:type="spellEnd"/>
+      <w:r>
+        <w:rPr>
+          <w:rFonts w:ascii="Courier New" w:hAnsi="Courier New" w:cs="Courier New"/>
+          <w:b/>
+          <w:spacing w:val="-2"/>
+        </w:rPr>
+        <w:t>] at URL [</w:t>
+      </w:r>
+      <w:proofErr w:type="spellStart"/>
+      <w:r>
+        <w:rPr>
+          <w:rFonts w:ascii="Courier New" w:hAnsi="Courier New" w:cs="Courier New"/>
+          <w:b/>
+          <w:spacing w:val="-2"/>
+        </w:rPr>
+        <w:t>jdbc:mysql</w:t>
+      </w:r>
+      <w:proofErr w:type="spellEnd"/>
+      <w:r>
+        <w:rPr>
+          <w:rFonts w:ascii="Courier New" w:hAnsi="Courier New" w:cs="Courier New"/>
+          <w:b/>
+          <w:spacing w:val="-2"/>
+        </w:rPr>
+        <w:t>://localhost:3306/</w:t>
+      </w:r>
+      <w:proofErr w:type="spellStart"/>
+      <w:r>
+        <w:rPr>
+          <w:rFonts w:ascii="Courier New" w:hAnsi="Courier New" w:cs="Courier New"/>
+          <w:b/>
+          <w:spacing w:val="-2"/>
+        </w:rPr>
+        <w:t>test?useSSL</w:t>
+      </w:r>
+      <w:proofErr w:type="spellEnd"/>
+      <w:r>
+        <w:rPr>
+          <w:rFonts w:ascii="Courier New" w:hAnsi="Courier New" w:cs="Courier New"/>
+          <w:b/>
+          <w:spacing w:val="-2"/>
+        </w:rPr>
+        <w:t>=false]</w:t>
       </w:r>
     </w:p>
     <w:p>
@@ -4147,8 +5932,36 @@
           <w:b/>
           <w:spacing w:val="-2"/>
         </w:rPr>
-        <w:t>INFO    2020-09-11 12:03:08,152 [http-nio-8080-exec-5] org.hibernate.dialect.Dialect  - HHH000400: Using dialect: org.hibernate.dialect.MySQLDialect</w:t>
-      </w:r>
+        <w:t xml:space="preserve">INFO    2020-09-11 12:03:08,152 [http-nio-8080-exec-5] </w:t>
+      </w:r>
+      <w:proofErr w:type="spellStart"/>
+      <w:r>
+        <w:rPr>
+          <w:rFonts w:ascii="Courier New" w:hAnsi="Courier New" w:cs="Courier New"/>
+          <w:b/>
+          <w:spacing w:val="-2"/>
+        </w:rPr>
+        <w:t>org.hibernate.dialect.Dialect</w:t>
+      </w:r>
+      <w:proofErr w:type="spellEnd"/>
+      <w:r>
+        <w:rPr>
+          <w:rFonts w:ascii="Courier New" w:hAnsi="Courier New" w:cs="Courier New"/>
+          <w:b/>
+          <w:spacing w:val="-2"/>
+        </w:rPr>
+        <w:t xml:space="preserve">  - HHH000400: Using dialect: </w:t>
+      </w:r>
+      <w:proofErr w:type="spellStart"/>
+      <w:r>
+        <w:rPr>
+          <w:rFonts w:ascii="Courier New" w:hAnsi="Courier New" w:cs="Courier New"/>
+          <w:b/>
+          <w:spacing w:val="-2"/>
+        </w:rPr>
+        <w:t>org.hibernate.dialect.MySQLDialect</w:t>
+      </w:r>
+      <w:proofErr w:type="spellEnd"/>
     </w:p>
     <w:p>
       <w:pPr>
@@ -4194,8 +6007,36 @@
           <w:spacing w:val="-2"/>
         </w:rPr>
         <w:lastRenderedPageBreak/>
-        <w:t>INFO    2020-09-11 12:03:08,606 [http-nio-8080-exec-5] org.hibernate.hql.internal.ast.ASTQueryTranslatorFactory  - HHH000397: Using ASTQueryTranslatorFactory</w:t>
-      </w:r>
+        <w:t xml:space="preserve">INFO    2020-09-11 12:03:08,606 [http-nio-8080-exec-5] </w:t>
+      </w:r>
+      <w:proofErr w:type="spellStart"/>
+      <w:r>
+        <w:rPr>
+          <w:rFonts w:ascii="Courier New" w:hAnsi="Courier New" w:cs="Courier New"/>
+          <w:b/>
+          <w:spacing w:val="-2"/>
+        </w:rPr>
+        <w:t>org.hibernate.hql.internal.ast.ASTQueryTranslatorFactory</w:t>
+      </w:r>
+      <w:proofErr w:type="spellEnd"/>
+      <w:r>
+        <w:rPr>
+          <w:rFonts w:ascii="Courier New" w:hAnsi="Courier New" w:cs="Courier New"/>
+          <w:b/>
+          <w:spacing w:val="-2"/>
+        </w:rPr>
+        <w:t xml:space="preserve">  - HHH000397: Using </w:t>
+      </w:r>
+      <w:proofErr w:type="spellStart"/>
+      <w:r>
+        <w:rPr>
+          <w:rFonts w:ascii="Courier New" w:hAnsi="Courier New" w:cs="Courier New"/>
+          <w:b/>
+          <w:spacing w:val="-2"/>
+        </w:rPr>
+        <w:t>ASTQueryTranslatorFactory</w:t>
+      </w:r>
+      <w:proofErr w:type="spellEnd"/>
     </w:p>
     <w:p>
       <w:pPr>
@@ -4583,7 +6424,97 @@
           <w:b/>
           <w:spacing w:val="-2"/>
         </w:rPr>
-        <w:t>Hibernate: select student_.id, student_.address as address2_0_, student_.name as name3_0_ from STUDENT student_ where student_.id=?</w:t>
+        <w:t xml:space="preserve">Hibernate: select </w:t>
+      </w:r>
+      <w:proofErr w:type="spellStart"/>
+      <w:r>
+        <w:rPr>
+          <w:rFonts w:ascii="Courier New" w:hAnsi="Courier New" w:cs="Courier New"/>
+          <w:b/>
+          <w:spacing w:val="-2"/>
+        </w:rPr>
+        <w:t>student_.id</w:t>
+      </w:r>
+      <w:proofErr w:type="spellEnd"/>
+      <w:r>
+        <w:rPr>
+          <w:rFonts w:ascii="Courier New" w:hAnsi="Courier New" w:cs="Courier New"/>
+          <w:b/>
+          <w:spacing w:val="-2"/>
+        </w:rPr>
+        <w:t xml:space="preserve">, </w:t>
+      </w:r>
+      <w:proofErr w:type="spellStart"/>
+      <w:r>
+        <w:rPr>
+          <w:rFonts w:ascii="Courier New" w:hAnsi="Courier New" w:cs="Courier New"/>
+          <w:b/>
+          <w:spacing w:val="-2"/>
+        </w:rPr>
+        <w:t>student_.address</w:t>
+      </w:r>
+      <w:proofErr w:type="spellEnd"/>
+      <w:r>
+        <w:rPr>
+          <w:rFonts w:ascii="Courier New" w:hAnsi="Courier New" w:cs="Courier New"/>
+          <w:b/>
+          <w:spacing w:val="-2"/>
+        </w:rPr>
+        <w:t xml:space="preserve"> as address2_0_, </w:t>
+      </w:r>
+      <w:proofErr w:type="spellStart"/>
+      <w:r>
+        <w:rPr>
+          <w:rFonts w:ascii="Courier New" w:hAnsi="Courier New" w:cs="Courier New"/>
+          <w:b/>
+          <w:spacing w:val="-2"/>
+        </w:rPr>
+        <w:t>student_.name</w:t>
+      </w:r>
+      <w:proofErr w:type="spellEnd"/>
+      <w:r>
+        <w:rPr>
+          <w:rFonts w:ascii="Courier New" w:hAnsi="Courier New" w:cs="Courier New"/>
+          <w:b/>
+          <w:spacing w:val="-2"/>
+        </w:rPr>
+        <w:t xml:space="preserve"> as name3_0_ from STUDENT </w:t>
+      </w:r>
+      <w:proofErr w:type="spellStart"/>
+      <w:r>
+        <w:rPr>
+          <w:rFonts w:ascii="Courier New" w:hAnsi="Courier New" w:cs="Courier New"/>
+          <w:b/>
+          <w:spacing w:val="-2"/>
+        </w:rPr>
+        <w:t>student_</w:t>
+      </w:r>
+      <w:proofErr w:type="spellEnd"/>
+      <w:r>
+        <w:rPr>
+          <w:rFonts w:ascii="Courier New" w:hAnsi="Courier New" w:cs="Courier New"/>
+          <w:b/>
+          <w:spacing w:val="-2"/>
+        </w:rPr>
+        <w:t xml:space="preserve"> where </w:t>
+      </w:r>
+      <w:proofErr w:type="spellStart"/>
+      <w:r>
+        <w:rPr>
+          <w:rFonts w:ascii="Courier New" w:hAnsi="Courier New" w:cs="Courier New"/>
+          <w:b/>
+          <w:spacing w:val="-2"/>
+        </w:rPr>
+        <w:t>student_.id</w:t>
+      </w:r>
+      <w:proofErr w:type="spellEnd"/>
+      <w:r>
+        <w:rPr>
+          <w:rFonts w:ascii="Courier New" w:hAnsi="Courier New" w:cs="Courier New"/>
+          <w:b/>
+          <w:spacing w:val="-2"/>
+        </w:rPr>
+        <w:t>=?</w:t>
       </w:r>
     </w:p>
     <w:p>
@@ -4735,7 +6666,17 @@
           <w:sz w:val="24"/>
           <w:szCs w:val="24"/>
         </w:rPr>
-        <w:t>1. File containing logging code is as follows:</w:t>
+        <w:t>Various files involved in the logging mechanism are</w:t>
+      </w:r>
+      <w:r>
+        <w:rPr>
+          <w:rFonts w:ascii="Open Sans" w:hAnsi="Open Sans" w:cs="Open Sans"/>
+          <w:color w:val="BA3925"/>
+          <w:spacing w:val="-2"/>
+          <w:sz w:val="24"/>
+          <w:szCs w:val="24"/>
+        </w:rPr>
+        <w:t xml:space="preserve"> as follows:</w:t>
       </w:r>
     </w:p>
     <w:p>
@@ -4759,9 +6700,9 @@
         </w:rPr>
         <w:drawing>
           <wp:inline distT="0" distB="0" distL="0" distR="0">
-            <wp:extent cx="4105275" cy="5343525"/>
-            <wp:effectExtent l="19050" t="0" r="9525" b="0"/>
-            <wp:docPr id="41" name="Picture 41"/>
+            <wp:extent cx="4113524" cy="5353050"/>
+            <wp:effectExtent l="19050" t="0" r="1276" b="0"/>
+            <wp:docPr id="1" name="Picture 1" descr="C:\Users\Administrator\Documents\DonationCoder\ScreenshotCaptor\Screenshots\Clip.png"/>
             <wp:cNvGraphicFramePr>
               <a:graphicFrameLocks xmlns:a="http://schemas.openxmlformats.org/drawingml/2006/main" noChangeAspect="1"/>
             </wp:cNvGraphicFramePr>
@@ -4769,13 +6710,13 @@
               <a:graphicData uri="http://schemas.openxmlformats.org/drawingml/2006/picture">
                 <pic:pic xmlns:pic="http://schemas.openxmlformats.org/drawingml/2006/picture">
                   <pic:nvPicPr>
-                    <pic:cNvPr id="0" name="Picture 41"/>
+                    <pic:cNvPr id="0" name="Picture 1" descr="C:\Users\Administrator\Documents\DonationCoder\ScreenshotCaptor\Screenshots\Clip.png"/>
                     <pic:cNvPicPr>
                       <a:picLocks noChangeAspect="1" noChangeArrowheads="1"/>
                     </pic:cNvPicPr>
                   </pic:nvPicPr>
                   <pic:blipFill>
-                    <a:blip r:embed="rId28"/>
+                    <a:blip r:embed="rId45" cstate="print"/>
                     <a:srcRect/>
                     <a:stretch>
                       <a:fillRect/>
@@ -4784,7 +6725,7 @@
                   <pic:spPr bwMode="auto">
                     <a:xfrm>
                       <a:off x="0" y="0"/>
-                      <a:ext cx="4105275" cy="5343525"/>
+                      <a:ext cx="4113673" cy="5353244"/>
                     </a:xfrm>
                     <a:prstGeom prst="rect">
                       <a:avLst/>
@@ -4814,6 +6755,50 @@
           <w:szCs w:val="24"/>
         </w:rPr>
       </w:pPr>
+    </w:p>
+    <w:p>
+      <w:pPr>
+        <w:rPr>
+          <w:rFonts w:ascii="Open Sans" w:hAnsi="Open Sans" w:cs="Open Sans"/>
+          <w:color w:val="BA3925"/>
+          <w:spacing w:val="-2"/>
+          <w:sz w:val="24"/>
+          <w:szCs w:val="24"/>
+        </w:rPr>
+      </w:pPr>
+    </w:p>
+    <w:p>
+      <w:pPr>
+        <w:rPr>
+          <w:rFonts w:ascii="Open Sans" w:hAnsi="Open Sans" w:cs="Open Sans"/>
+          <w:color w:val="BA3925"/>
+          <w:spacing w:val="-2"/>
+          <w:sz w:val="24"/>
+          <w:szCs w:val="24"/>
+        </w:rPr>
+      </w:pPr>
+      <w:r>
+        <w:rPr>
+          <w:rFonts w:ascii="Open Sans" w:hAnsi="Open Sans" w:cs="Open Sans"/>
+          <w:color w:val="BA3925"/>
+          <w:spacing w:val="-2"/>
+          <w:sz w:val="24"/>
+          <w:szCs w:val="24"/>
+        </w:rPr>
+        <w:lastRenderedPageBreak/>
+        <w:t>1. Log4J.properties file</w:t>
+      </w:r>
+    </w:p>
+    <w:p>
+      <w:pPr>
+        <w:rPr>
+          <w:rFonts w:ascii="Open Sans" w:hAnsi="Open Sans" w:cs="Open Sans"/>
+          <w:color w:val="BA3925"/>
+          <w:spacing w:val="-2"/>
+          <w:sz w:val="24"/>
+          <w:szCs w:val="24"/>
+        </w:rPr>
+      </w:pPr>
       <w:r>
         <w:rPr>
           <w:rFonts w:ascii="Open Sans" w:hAnsi="Open Sans" w:cs="Open Sans"/>
@@ -4823,12 +6808,11 @@
           <w:sz w:val="24"/>
           <w:szCs w:val="24"/>
         </w:rPr>
-        <w:lastRenderedPageBreak/>
         <w:drawing>
           <wp:inline distT="0" distB="0" distL="0" distR="0">
-            <wp:extent cx="5715000" cy="2162175"/>
+            <wp:extent cx="5943600" cy="1717040"/>
             <wp:effectExtent l="19050" t="0" r="0" b="0"/>
-            <wp:docPr id="10" name="Picture 5"/>
+            <wp:docPr id="2" name="Picture 2" descr="C:\Users\Administrator\Documents\DonationCoder\ScreenshotCaptor\Screenshots\Screenshot - 10_26_2021 , 2_44_59 PM.png"/>
             <wp:cNvGraphicFramePr>
               <a:graphicFrameLocks xmlns:a="http://schemas.openxmlformats.org/drawingml/2006/main" noChangeAspect="1"/>
             </wp:cNvGraphicFramePr>
@@ -4836,13 +6820,13 @@
               <a:graphicData uri="http://schemas.openxmlformats.org/drawingml/2006/picture">
                 <pic:pic xmlns:pic="http://schemas.openxmlformats.org/drawingml/2006/picture">
                   <pic:nvPicPr>
-                    <pic:cNvPr id="0" name="Picture 5"/>
+                    <pic:cNvPr id="0" name="Picture 2" descr="C:\Users\Administrator\Documents\DonationCoder\ScreenshotCaptor\Screenshots\Screenshot - 10_26_2021 , 2_44_59 PM.png"/>
                     <pic:cNvPicPr>
                       <a:picLocks noChangeAspect="1" noChangeArrowheads="1"/>
                     </pic:cNvPicPr>
                   </pic:nvPicPr>
                   <pic:blipFill>
-                    <a:blip r:embed="rId29"/>
+                    <a:blip r:embed="rId46" cstate="print"/>
                     <a:srcRect/>
                     <a:stretch>
                       <a:fillRect/>
@@ -4851,7 +6835,7 @@
                   <pic:spPr bwMode="auto">
                     <a:xfrm>
                       <a:off x="0" y="0"/>
-                      <a:ext cx="5715000" cy="2162175"/>
+                      <a:ext cx="5943600" cy="1717040"/>
                     </a:xfrm>
                     <a:prstGeom prst="rect">
                       <a:avLst/>
@@ -4889,25 +6873,55 @@
           <w:sz w:val="24"/>
           <w:szCs w:val="24"/>
         </w:rPr>
-        <w:t>2. Location of the log file in the system is as follows:</w:t>
-      </w:r>
-    </w:p>
-    <w:p>
-      <w:pPr>
-        <w:rPr>
-          <w:rFonts w:ascii="Courier New" w:hAnsi="Courier New" w:cs="Courier New"/>
-        </w:rPr>
-      </w:pPr>
-      <w:r>
-        <w:rPr>
-          <w:rFonts w:ascii="Courier New" w:hAnsi="Courier New" w:cs="Courier New"/>
+        <w:t xml:space="preserve">2. </w:t>
+      </w:r>
+      <w:proofErr w:type="spellStart"/>
+      <w:r>
+        <w:rPr>
+          <w:rFonts w:ascii="Open Sans" w:hAnsi="Open Sans" w:cs="Open Sans"/>
+          <w:color w:val="BA3925"/>
+          <w:spacing w:val="-2"/>
+          <w:sz w:val="24"/>
+          <w:szCs w:val="24"/>
+        </w:rPr>
+        <w:t>listeners.ContextListener</w:t>
+      </w:r>
+      <w:proofErr w:type="spellEnd"/>
+      <w:r>
+        <w:rPr>
+          <w:rFonts w:ascii="Open Sans" w:hAnsi="Open Sans" w:cs="Open Sans"/>
+          <w:color w:val="BA3925"/>
+          <w:spacing w:val="-2"/>
+          <w:sz w:val="24"/>
+          <w:szCs w:val="24"/>
+        </w:rPr>
+        <w:t xml:space="preserve"> class containing logic to configure log4j mechanism for this application:</w:t>
+      </w:r>
+    </w:p>
+    <w:p>
+      <w:pPr>
+        <w:rPr>
+          <w:rFonts w:ascii="Open Sans" w:hAnsi="Open Sans" w:cs="Open Sans"/>
+          <w:color w:val="BA3925"/>
+          <w:spacing w:val="-2"/>
+          <w:sz w:val="24"/>
+          <w:szCs w:val="24"/>
+        </w:rPr>
+      </w:pPr>
+      <w:r>
+        <w:rPr>
+          <w:rFonts w:ascii="Open Sans" w:hAnsi="Open Sans" w:cs="Open Sans"/>
           <w:noProof/>
+          <w:color w:val="BA3925"/>
+          <w:spacing w:val="-2"/>
+          <w:sz w:val="24"/>
+          <w:szCs w:val="24"/>
         </w:rPr>
         <w:drawing>
           <wp:inline distT="0" distB="0" distL="0" distR="0">
-            <wp:extent cx="5943600" cy="2281382"/>
+            <wp:extent cx="2057400" cy="914400"/>
             <wp:effectExtent l="19050" t="0" r="0" b="0"/>
-            <wp:docPr id="38" name="Picture 38"/>
+            <wp:docPr id="3" name="Picture 3"/>
             <wp:cNvGraphicFramePr>
               <a:graphicFrameLocks xmlns:a="http://schemas.openxmlformats.org/drawingml/2006/main" noChangeAspect="1"/>
             </wp:cNvGraphicFramePr>
@@ -4915,13 +6929,13 @@
               <a:graphicData uri="http://schemas.openxmlformats.org/drawingml/2006/picture">
                 <pic:pic xmlns:pic="http://schemas.openxmlformats.org/drawingml/2006/picture">
                   <pic:nvPicPr>
-                    <pic:cNvPr id="0" name="Picture 38"/>
+                    <pic:cNvPr id="0" name="Picture 3"/>
                     <pic:cNvPicPr>
                       <a:picLocks noChangeAspect="1" noChangeArrowheads="1"/>
                     </pic:cNvPicPr>
                   </pic:nvPicPr>
                   <pic:blipFill>
-                    <a:blip r:embed="rId30"/>
+                    <a:blip r:embed="rId47" cstate="print"/>
                     <a:srcRect/>
                     <a:stretch>
                       <a:fillRect/>
@@ -4930,7 +6944,7 @@
                   <pic:spPr bwMode="auto">
                     <a:xfrm>
                       <a:off x="0" y="0"/>
-                      <a:ext cx="5943600" cy="2281382"/>
+                      <a:ext cx="2057400" cy="914400"/>
                     </a:xfrm>
                     <a:prstGeom prst="rect">
                       <a:avLst/>
@@ -4963,40 +6977,17 @@
       <w:r>
         <w:rPr>
           <w:rFonts w:ascii="Open Sans" w:hAnsi="Open Sans" w:cs="Open Sans"/>
-          <w:color w:val="BA3925"/>
-          <w:spacing w:val="-2"/>
-          <w:sz w:val="24"/>
-          <w:szCs w:val="24"/>
-        </w:rPr>
-        <w:t xml:space="preserve">3. </w:t>
-      </w:r>
-      <w:r>
-        <w:rPr>
-          <w:rFonts w:ascii="Open Sans" w:hAnsi="Open Sans" w:cs="Open Sans"/>
-          <w:color w:val="BA3925"/>
-          <w:spacing w:val="-2"/>
-          <w:sz w:val="24"/>
-          <w:szCs w:val="24"/>
-        </w:rPr>
-        <w:t>Contents of the above file are as below:</w:t>
-      </w:r>
-    </w:p>
-    <w:p>
-      <w:pPr>
-        <w:rPr>
-          <w:rFonts w:ascii="Courier New" w:hAnsi="Courier New" w:cs="Courier New"/>
-        </w:rPr>
-      </w:pPr>
-      <w:r>
-        <w:rPr>
-          <w:rFonts w:ascii="Courier New" w:hAnsi="Courier New" w:cs="Courier New"/>
           <w:noProof/>
+          <w:color w:val="BA3925"/>
+          <w:spacing w:val="-2"/>
+          <w:sz w:val="24"/>
+          <w:szCs w:val="24"/>
         </w:rPr>
         <w:drawing>
           <wp:inline distT="0" distB="0" distL="0" distR="0">
-            <wp:extent cx="5943600" cy="1468158"/>
-            <wp:effectExtent l="19050" t="0" r="0" b="0"/>
-            <wp:docPr id="27" name="Picture 37" descr="C:\Users\Administrator\Documents\DonationCoder\ScreenshotCaptor\Screenshots\Screenshot - 9_11_2020 , 12_15_00 PM.png"/>
+            <wp:extent cx="4798716" cy="3912150"/>
+            <wp:effectExtent l="19050" t="0" r="1884" b="0"/>
+            <wp:docPr id="9" name="Picture 9" descr="C:\Users\Administrator\Documents\DonationCoder\ScreenshotCaptor\Screenshots\Screenshot - 10_26_2021 , 2_49_36 PM.png"/>
             <wp:cNvGraphicFramePr>
               <a:graphicFrameLocks xmlns:a="http://schemas.openxmlformats.org/drawingml/2006/main" noChangeAspect="1"/>
             </wp:cNvGraphicFramePr>
@@ -5004,13 +6995,13 @@
               <a:graphicData uri="http://schemas.openxmlformats.org/drawingml/2006/picture">
                 <pic:pic xmlns:pic="http://schemas.openxmlformats.org/drawingml/2006/picture">
                   <pic:nvPicPr>
-                    <pic:cNvPr id="0" name="Picture 37" descr="C:\Users\Administrator\Documents\DonationCoder\ScreenshotCaptor\Screenshots\Screenshot - 9_11_2020 , 12_15_00 PM.png"/>
+                    <pic:cNvPr id="0" name="Picture 9" descr="C:\Users\Administrator\Documents\DonationCoder\ScreenshotCaptor\Screenshots\Screenshot - 10_26_2021 , 2_49_36 PM.png"/>
                     <pic:cNvPicPr>
                       <a:picLocks noChangeAspect="1" noChangeArrowheads="1"/>
                     </pic:cNvPicPr>
                   </pic:nvPicPr>
                   <pic:blipFill>
-                    <a:blip r:embed="rId31"/>
+                    <a:blip r:embed="rId48" cstate="print"/>
                     <a:srcRect/>
                     <a:stretch>
                       <a:fillRect/>
@@ -5019,7 +7010,7 @@
                   <pic:spPr bwMode="auto">
                     <a:xfrm>
                       <a:off x="0" y="0"/>
-                      <a:ext cx="5943600" cy="1468158"/>
+                      <a:ext cx="4798623" cy="3912074"/>
                     </a:xfrm>
                     <a:prstGeom prst="rect">
                       <a:avLst/>
@@ -5043,6 +7034,359 @@
       <w:pPr>
         <w:rPr>
           <w:rFonts w:ascii="Open Sans" w:hAnsi="Open Sans" w:cs="Open Sans"/>
+          <w:color w:val="BA3925"/>
+          <w:spacing w:val="-2"/>
+          <w:sz w:val="24"/>
+          <w:szCs w:val="24"/>
+        </w:rPr>
+      </w:pPr>
+      <w:r>
+        <w:rPr>
+          <w:rFonts w:ascii="Open Sans" w:hAnsi="Open Sans" w:cs="Open Sans"/>
+          <w:color w:val="BA3925"/>
+          <w:spacing w:val="-2"/>
+          <w:sz w:val="24"/>
+          <w:szCs w:val="24"/>
+        </w:rPr>
+        <w:lastRenderedPageBreak/>
+        <w:t xml:space="preserve">Please refer link </w:t>
+      </w:r>
+      <w:hyperlink r:id="rId49" w:history="1">
+        <w:r>
+          <w:rPr>
+            <w:rStyle w:val="Hyperlink"/>
+            <w:rFonts w:ascii="Open Sans" w:hAnsi="Open Sans" w:cs="Open Sans"/>
+            <w:spacing w:val="-2"/>
+            <w:sz w:val="24"/>
+            <w:szCs w:val="24"/>
+          </w:rPr>
+          <w:t>http://mysupport.download.microfocus.com/SSO/online_help/IDOL/Interfaces/Find/11.6/Guides/html/English/admin/Content/ConfigSystemProps/ConfigureLogLocation.htm</w:t>
+        </w:r>
+      </w:hyperlink>
+      <w:r>
+        <w:rPr>
+          <w:rFonts w:ascii="Open Sans" w:hAnsi="Open Sans" w:cs="Open Sans"/>
+          <w:color w:val="BA3925"/>
+          <w:spacing w:val="-2"/>
+          <w:sz w:val="24"/>
+          <w:szCs w:val="24"/>
+        </w:rPr>
+        <w:t xml:space="preserve"> for more details.</w:t>
+      </w:r>
+    </w:p>
+    <w:p>
+      <w:pPr>
+        <w:rPr>
+          <w:rFonts w:ascii="Open Sans" w:hAnsi="Open Sans" w:cs="Open Sans"/>
+          <w:color w:val="BA3925"/>
+          <w:spacing w:val="-2"/>
+          <w:sz w:val="24"/>
+          <w:szCs w:val="24"/>
+        </w:rPr>
+      </w:pPr>
+    </w:p>
+    <w:p>
+      <w:pPr>
+        <w:rPr>
+          <w:rFonts w:ascii="Open Sans" w:hAnsi="Open Sans" w:cs="Open Sans"/>
+          <w:color w:val="BA3925"/>
+          <w:spacing w:val="-2"/>
+          <w:sz w:val="24"/>
+          <w:szCs w:val="24"/>
+        </w:rPr>
+      </w:pPr>
+      <w:r>
+        <w:rPr>
+          <w:rFonts w:ascii="Open Sans" w:hAnsi="Open Sans" w:cs="Open Sans"/>
+          <w:color w:val="BA3925"/>
+          <w:spacing w:val="-2"/>
+          <w:sz w:val="24"/>
+          <w:szCs w:val="24"/>
+        </w:rPr>
+        <w:t xml:space="preserve">3. </w:t>
+      </w:r>
+      <w:proofErr w:type="spellStart"/>
+      <w:r>
+        <w:rPr>
+          <w:rFonts w:ascii="Open Sans" w:hAnsi="Open Sans" w:cs="Open Sans"/>
+          <w:color w:val="BA3925"/>
+          <w:spacing w:val="-2"/>
+          <w:sz w:val="24"/>
+          <w:szCs w:val="24"/>
+        </w:rPr>
+        <w:t>filters.PerformanceFilter</w:t>
+      </w:r>
+      <w:proofErr w:type="spellEnd"/>
+      <w:r>
+        <w:rPr>
+          <w:rFonts w:ascii="Open Sans" w:hAnsi="Open Sans" w:cs="Open Sans"/>
+          <w:color w:val="BA3925"/>
+          <w:spacing w:val="-2"/>
+          <w:sz w:val="24"/>
+          <w:szCs w:val="24"/>
+        </w:rPr>
+        <w:t xml:space="preserve"> class which contains logic to calculate time taken to execute each request:</w:t>
+      </w:r>
+    </w:p>
+    <w:p>
+      <w:pPr>
+        <w:rPr>
+          <w:rFonts w:ascii="Open Sans" w:hAnsi="Open Sans" w:cs="Open Sans"/>
+          <w:color w:val="BA3925"/>
+          <w:spacing w:val="-2"/>
+          <w:sz w:val="24"/>
+          <w:szCs w:val="24"/>
+        </w:rPr>
+      </w:pPr>
+      <w:r>
+        <w:rPr>
+          <w:rFonts w:ascii="Open Sans" w:hAnsi="Open Sans" w:cs="Open Sans"/>
+          <w:noProof/>
+          <w:color w:val="BA3925"/>
+          <w:spacing w:val="-2"/>
+          <w:sz w:val="24"/>
+          <w:szCs w:val="24"/>
+        </w:rPr>
+        <w:drawing>
+          <wp:inline distT="0" distB="0" distL="0" distR="0">
+            <wp:extent cx="5943600" cy="4191960"/>
+            <wp:effectExtent l="19050" t="0" r="0" b="0"/>
+            <wp:docPr id="5" name="Picture 10" descr="C:\Users\Administrator\Documents\DonationCoder\ScreenshotCaptor\Screenshots\Screenshot - 10_26_2021 , 2_54_43 PM.png"/>
+            <wp:cNvGraphicFramePr>
+              <a:graphicFrameLocks xmlns:a="http://schemas.openxmlformats.org/drawingml/2006/main" noChangeAspect="1"/>
+            </wp:cNvGraphicFramePr>
+            <a:graphic xmlns:a="http://schemas.openxmlformats.org/drawingml/2006/main">
+              <a:graphicData uri="http://schemas.openxmlformats.org/drawingml/2006/picture">
+                <pic:pic xmlns:pic="http://schemas.openxmlformats.org/drawingml/2006/picture">
+                  <pic:nvPicPr>
+                    <pic:cNvPr id="0" name="Picture 10" descr="C:\Users\Administrator\Documents\DonationCoder\ScreenshotCaptor\Screenshots\Screenshot - 10_26_2021 , 2_54_43 PM.png"/>
+                    <pic:cNvPicPr>
+                      <a:picLocks noChangeAspect="1" noChangeArrowheads="1"/>
+                    </pic:cNvPicPr>
+                  </pic:nvPicPr>
+                  <pic:blipFill>
+                    <a:blip r:embed="rId50" cstate="print"/>
+                    <a:srcRect/>
+                    <a:stretch>
+                      <a:fillRect/>
+                    </a:stretch>
+                  </pic:blipFill>
+                  <pic:spPr bwMode="auto">
+                    <a:xfrm>
+                      <a:off x="0" y="0"/>
+                      <a:ext cx="5943600" cy="4191960"/>
+                    </a:xfrm>
+                    <a:prstGeom prst="rect">
+                      <a:avLst/>
+                    </a:prstGeom>
+                    <a:noFill/>
+                    <a:ln w="9525">
+                      <a:noFill/>
+                      <a:miter lim="800000"/>
+                      <a:headEnd/>
+                      <a:tailEnd/>
+                    </a:ln>
+                  </pic:spPr>
+                </pic:pic>
+              </a:graphicData>
+            </a:graphic>
+          </wp:inline>
+        </w:drawing>
+      </w:r>
+    </w:p>
+    <w:p>
+      <w:pPr>
+        <w:rPr>
+          <w:rFonts w:ascii="Open Sans" w:hAnsi="Open Sans" w:cs="Open Sans"/>
+          <w:color w:val="BA3925"/>
+          <w:spacing w:val="-2"/>
+          <w:sz w:val="24"/>
+          <w:szCs w:val="24"/>
+        </w:rPr>
+      </w:pPr>
+      <w:r>
+        <w:rPr>
+          <w:rFonts w:ascii="Open Sans" w:hAnsi="Open Sans" w:cs="Open Sans"/>
+          <w:color w:val="BA3925"/>
+          <w:spacing w:val="-2"/>
+          <w:sz w:val="24"/>
+          <w:szCs w:val="24"/>
+        </w:rPr>
+        <w:t>4. Location of created</w:t>
+      </w:r>
+      <w:r>
+        <w:rPr>
+          <w:rFonts w:ascii="Open Sans" w:hAnsi="Open Sans" w:cs="Open Sans"/>
+          <w:color w:val="BA3925"/>
+          <w:spacing w:val="-2"/>
+          <w:sz w:val="24"/>
+          <w:szCs w:val="24"/>
+        </w:rPr>
+        <w:t xml:space="preserve"> log file in the system is as follows:</w:t>
+      </w:r>
+    </w:p>
+    <w:p>
+      <w:pPr>
+        <w:rPr>
+          <w:rFonts w:ascii="Courier New" w:hAnsi="Courier New" w:cs="Courier New"/>
+        </w:rPr>
+      </w:pPr>
+      <w:r>
+        <w:rPr>
+          <w:rFonts w:ascii="Courier New" w:hAnsi="Courier New" w:cs="Courier New"/>
+          <w:noProof/>
+        </w:rPr>
+        <w:lastRenderedPageBreak/>
+        <w:drawing>
+          <wp:inline distT="0" distB="0" distL="0" distR="0">
+            <wp:extent cx="5943600" cy="2650177"/>
+            <wp:effectExtent l="19050" t="0" r="0" b="0"/>
+            <wp:docPr id="12" name="Picture 12" descr="C:\Users\Administrator\Documents\DonationCoder\ScreenshotCaptor\Screenshots\Screenshot - 10_26_2021 , 2_56_53 PM.png"/>
+            <wp:cNvGraphicFramePr>
+              <a:graphicFrameLocks xmlns:a="http://schemas.openxmlformats.org/drawingml/2006/main" noChangeAspect="1"/>
+            </wp:cNvGraphicFramePr>
+            <a:graphic xmlns:a="http://schemas.openxmlformats.org/drawingml/2006/main">
+              <a:graphicData uri="http://schemas.openxmlformats.org/drawingml/2006/picture">
+                <pic:pic xmlns:pic="http://schemas.openxmlformats.org/drawingml/2006/picture">
+                  <pic:nvPicPr>
+                    <pic:cNvPr id="0" name="Picture 12" descr="C:\Users\Administrator\Documents\DonationCoder\ScreenshotCaptor\Screenshots\Screenshot - 10_26_2021 , 2_56_53 PM.png"/>
+                    <pic:cNvPicPr>
+                      <a:picLocks noChangeAspect="1" noChangeArrowheads="1"/>
+                    </pic:cNvPicPr>
+                  </pic:nvPicPr>
+                  <pic:blipFill>
+                    <a:blip r:embed="rId51" cstate="print"/>
+                    <a:srcRect/>
+                    <a:stretch>
+                      <a:fillRect/>
+                    </a:stretch>
+                  </pic:blipFill>
+                  <pic:spPr bwMode="auto">
+                    <a:xfrm>
+                      <a:off x="0" y="0"/>
+                      <a:ext cx="5943600" cy="2650177"/>
+                    </a:xfrm>
+                    <a:prstGeom prst="rect">
+                      <a:avLst/>
+                    </a:prstGeom>
+                    <a:noFill/>
+                    <a:ln w="9525">
+                      <a:noFill/>
+                      <a:miter lim="800000"/>
+                      <a:headEnd/>
+                      <a:tailEnd/>
+                    </a:ln>
+                  </pic:spPr>
+                </pic:pic>
+              </a:graphicData>
+            </a:graphic>
+          </wp:inline>
+        </w:drawing>
+      </w:r>
+    </w:p>
+    <w:p>
+      <w:pPr>
+        <w:rPr>
+          <w:rFonts w:ascii="Open Sans" w:hAnsi="Open Sans" w:cs="Open Sans"/>
+          <w:color w:val="BA3925"/>
+          <w:spacing w:val="-2"/>
+          <w:sz w:val="24"/>
+          <w:szCs w:val="24"/>
+        </w:rPr>
+      </w:pPr>
+      <w:r>
+        <w:rPr>
+          <w:rFonts w:ascii="Open Sans" w:hAnsi="Open Sans" w:cs="Open Sans"/>
+          <w:color w:val="BA3925"/>
+          <w:spacing w:val="-2"/>
+          <w:sz w:val="24"/>
+          <w:szCs w:val="24"/>
+        </w:rPr>
+        <w:t>5</w:t>
+      </w:r>
+      <w:r>
+        <w:rPr>
+          <w:rFonts w:ascii="Open Sans" w:hAnsi="Open Sans" w:cs="Open Sans"/>
+          <w:color w:val="BA3925"/>
+          <w:spacing w:val="-2"/>
+          <w:sz w:val="24"/>
+          <w:szCs w:val="24"/>
+        </w:rPr>
+        <w:t xml:space="preserve">. </w:t>
+      </w:r>
+      <w:r>
+        <w:rPr>
+          <w:rFonts w:ascii="Open Sans" w:hAnsi="Open Sans" w:cs="Open Sans"/>
+          <w:color w:val="BA3925"/>
+          <w:spacing w:val="-2"/>
+          <w:sz w:val="24"/>
+          <w:szCs w:val="24"/>
+        </w:rPr>
+        <w:t>Contents of the above file are as below:</w:t>
+      </w:r>
+    </w:p>
+    <w:p>
+      <w:pPr>
+        <w:rPr>
+          <w:rFonts w:ascii="Courier New" w:hAnsi="Courier New" w:cs="Courier New"/>
+        </w:rPr>
+      </w:pPr>
+      <w:r>
+        <w:rPr>
+          <w:rFonts w:ascii="Courier New" w:hAnsi="Courier New" w:cs="Courier New"/>
+          <w:noProof/>
+        </w:rPr>
+        <w:drawing>
+          <wp:inline distT="0" distB="0" distL="0" distR="0">
+            <wp:extent cx="5943600" cy="197942"/>
+            <wp:effectExtent l="19050" t="0" r="0" b="0"/>
+            <wp:docPr id="7" name="Picture 13" descr="C:\Users\Administrator\Documents\DonationCoder\ScreenshotCaptor\Screenshots\Screenshot - 10_26_2021 , 3_00_01 PM.png"/>
+            <wp:cNvGraphicFramePr>
+              <a:graphicFrameLocks xmlns:a="http://schemas.openxmlformats.org/drawingml/2006/main" noChangeAspect="1"/>
+            </wp:cNvGraphicFramePr>
+            <a:graphic xmlns:a="http://schemas.openxmlformats.org/drawingml/2006/main">
+              <a:graphicData uri="http://schemas.openxmlformats.org/drawingml/2006/picture">
+                <pic:pic xmlns:pic="http://schemas.openxmlformats.org/drawingml/2006/picture">
+                  <pic:nvPicPr>
+                    <pic:cNvPr id="0" name="Picture 13" descr="C:\Users\Administrator\Documents\DonationCoder\ScreenshotCaptor\Screenshots\Screenshot - 10_26_2021 , 3_00_01 PM.png"/>
+                    <pic:cNvPicPr>
+                      <a:picLocks noChangeAspect="1" noChangeArrowheads="1"/>
+                    </pic:cNvPicPr>
+                  </pic:nvPicPr>
+                  <pic:blipFill>
+                    <a:blip r:embed="rId52" cstate="print"/>
+                    <a:srcRect/>
+                    <a:stretch>
+                      <a:fillRect/>
+                    </a:stretch>
+                  </pic:blipFill>
+                  <pic:spPr bwMode="auto">
+                    <a:xfrm>
+                      <a:off x="0" y="0"/>
+                      <a:ext cx="5943600" cy="197942"/>
+                    </a:xfrm>
+                    <a:prstGeom prst="rect">
+                      <a:avLst/>
+                    </a:prstGeom>
+                    <a:noFill/>
+                    <a:ln w="9525">
+                      <a:noFill/>
+                      <a:miter lim="800000"/>
+                      <a:headEnd/>
+                      <a:tailEnd/>
+                    </a:ln>
+                  </pic:spPr>
+                </pic:pic>
+              </a:graphicData>
+            </a:graphic>
+          </wp:inline>
+        </w:drawing>
+      </w:r>
+    </w:p>
+    <w:p>
+      <w:pPr>
+        <w:rPr>
+          <w:rFonts w:ascii="Open Sans" w:hAnsi="Open Sans" w:cs="Open Sans"/>
           <w:b/>
           <w:color w:val="BA3925"/>
           <w:spacing w:val="-2"/>
@@ -5107,7 +7451,6 @@
           <w:sz w:val="24"/>
           <w:szCs w:val="24"/>
         </w:rPr>
-        <w:lastRenderedPageBreak/>
         <w:t xml:space="preserve">Thus in this application </w:t>
       </w:r>
       <w:r>
@@ -5163,6 +7506,56 @@
     </w:sectPr>
   </w:body>
 </w:document>
+</file>
+
+<file path=word/endnotes.xml><?xml version="1.0" encoding="utf-8"?>
+<w:endnotes xmlns:ve="http://schemas.openxmlformats.org/markup-compatibility/2006" xmlns:o="urn:schemas-microsoft-com:office:office" xmlns:r="http://schemas.openxmlformats.org/officeDocument/2006/relationships" xmlns:m="http://schemas.openxmlformats.org/officeDocument/2006/math" xmlns:v="urn:schemas-microsoft-com:vml" xmlns:wp="http://schemas.openxmlformats.org/drawingml/2006/wordprocessingDrawing" xmlns:w10="urn:schemas-microsoft-com:office:word" xmlns:w="http://schemas.openxmlformats.org/wordprocessingml/2006/main" xmlns:wne="http://schemas.microsoft.com/office/word/2006/wordml">
+  <w:endnote w:type="separator" w:id="-1">
+    <w:p>
+      <w:pPr>
+        <w:spacing w:after="0" w:line="240" w:lineRule="auto"/>
+      </w:pPr>
+      <w:r>
+        <w:separator/>
+      </w:r>
+    </w:p>
+  </w:endnote>
+  <w:endnote w:type="continuationSeparator" w:id="0">
+    <w:p>
+      <w:pPr>
+        <w:spacing w:after="0" w:line="240" w:lineRule="auto"/>
+      </w:pPr>
+      <w:r>
+        <w:continuationSeparator/>
+      </w:r>
+    </w:p>
+  </w:endnote>
+</w:endnotes>
+</file>
+
+<file path=word/footnotes.xml><?xml version="1.0" encoding="utf-8"?>
+<w:footnotes xmlns:ve="http://schemas.openxmlformats.org/markup-compatibility/2006" xmlns:o="urn:schemas-microsoft-com:office:office" xmlns:r="http://schemas.openxmlformats.org/officeDocument/2006/relationships" xmlns:m="http://schemas.openxmlformats.org/officeDocument/2006/math" xmlns:v="urn:schemas-microsoft-com:vml" xmlns:wp="http://schemas.openxmlformats.org/drawingml/2006/wordprocessingDrawing" xmlns:w10="urn:schemas-microsoft-com:office:word" xmlns:w="http://schemas.openxmlformats.org/wordprocessingml/2006/main" xmlns:wne="http://schemas.microsoft.com/office/word/2006/wordml">
+  <w:footnote w:type="separator" w:id="-1">
+    <w:p>
+      <w:pPr>
+        <w:spacing w:after="0" w:line="240" w:lineRule="auto"/>
+      </w:pPr>
+      <w:r>
+        <w:separator/>
+      </w:r>
+    </w:p>
+  </w:footnote>
+  <w:footnote w:type="continuationSeparator" w:id="0">
+    <w:p>
+      <w:pPr>
+        <w:spacing w:after="0" w:line="240" w:lineRule="auto"/>
+      </w:pPr>
+      <w:r>
+        <w:continuationSeparator/>
+      </w:r>
+    </w:p>
+  </w:footnote>
+</w:footnotes>
 </file>
 
 <file path=word/styles.xml><?xml version="1.0" encoding="utf-8"?>
@@ -5382,6 +7775,65 @@
       <w:rFonts w:ascii="Tahoma" w:hAnsi="Tahoma" w:cs="Tahoma"/>
       <w:sz w:val="16"/>
       <w:szCs w:val="16"/>
+    </w:rPr>
+  </w:style>
+  <w:style w:type="paragraph" w:styleId="Header">
+    <w:name w:val="header"/>
+    <w:basedOn w:val="Normal"/>
+    <w:link w:val="HeaderChar"/>
+    <w:uiPriority w:val="99"/>
+    <w:semiHidden/>
+    <w:unhideWhenUsed/>
+    <w:rsid w:val="0024330E"/>
+    <w:pPr>
+      <w:tabs>
+        <w:tab w:val="center" w:pos="4680"/>
+        <w:tab w:val="right" w:pos="9360"/>
+      </w:tabs>
+      <w:spacing w:after="0" w:line="240" w:lineRule="auto"/>
+    </w:pPr>
+  </w:style>
+  <w:style w:type="character" w:customStyle="1" w:styleId="HeaderChar">
+    <w:name w:val="Header Char"/>
+    <w:basedOn w:val="DefaultParagraphFont"/>
+    <w:link w:val="Header"/>
+    <w:uiPriority w:val="99"/>
+    <w:semiHidden/>
+    <w:rsid w:val="0024330E"/>
+  </w:style>
+  <w:style w:type="paragraph" w:styleId="Footer">
+    <w:name w:val="footer"/>
+    <w:basedOn w:val="Normal"/>
+    <w:link w:val="FooterChar"/>
+    <w:uiPriority w:val="99"/>
+    <w:semiHidden/>
+    <w:unhideWhenUsed/>
+    <w:rsid w:val="0024330E"/>
+    <w:pPr>
+      <w:tabs>
+        <w:tab w:val="center" w:pos="4680"/>
+        <w:tab w:val="right" w:pos="9360"/>
+      </w:tabs>
+      <w:spacing w:after="0" w:line="240" w:lineRule="auto"/>
+    </w:pPr>
+  </w:style>
+  <w:style w:type="character" w:customStyle="1" w:styleId="FooterChar">
+    <w:name w:val="Footer Char"/>
+    <w:basedOn w:val="DefaultParagraphFont"/>
+    <w:link w:val="Footer"/>
+    <w:uiPriority w:val="99"/>
+    <w:semiHidden/>
+    <w:rsid w:val="0024330E"/>
+  </w:style>
+  <w:style w:type="character" w:styleId="Hyperlink">
+    <w:name w:val="Hyperlink"/>
+    <w:basedOn w:val="DefaultParagraphFont"/>
+    <w:uiPriority w:val="99"/>
+    <w:unhideWhenUsed/>
+    <w:rsid w:val="00570B1E"/>
+    <w:rPr>
+      <w:color w:val="0000FF" w:themeColor="hyperlink"/>
+      <w:u w:val="single"/>
     </w:rPr>
   </w:style>
 </w:styles>

</xml_diff>